<commit_message>
update loi mo dau va source
</commit_message>
<xml_diff>
--- a/Báo-cáo-đồ-án-PBL-4.docx
+++ b/Báo-cáo-đồ-án-PBL-4.docx
@@ -1,6 +1,6 @@
 
 <file path=word/document.xml><?xml version="1.0" encoding="utf-8"?>
-<w:document xmlns:wpc="http://schemas.microsoft.com/office/word/2010/wordprocessingCanvas" xmlns:cx="http://schemas.microsoft.com/office/drawing/2014/chartex" xmlns:cx1="http://schemas.microsoft.com/office/drawing/2015/9/8/chartex" xmlns:cx2="http://schemas.microsoft.com/office/drawing/2015/10/21/chartex" xmlns:cx3="http://schemas.microsoft.com/office/drawing/2016/5/9/chartex" xmlns:cx4="http://schemas.microsoft.com/office/drawing/2016/5/10/chartex" xmlns:cx5="http://schemas.microsoft.com/office/drawing/2016/5/11/chartex" xmlns:cx6="http://schemas.microsoft.com/office/drawing/2016/5/12/chartex" xmlns:cx7="http://schemas.microsoft.com/office/drawing/2016/5/13/chartex" xmlns:cx8="http://schemas.microsoft.com/office/drawing/2016/5/14/chartex" xmlns:mc="http://schemas.openxmlformats.org/markup-compatibility/2006" xmlns:aink="http://schemas.microsoft.com/office/drawing/2016/ink" xmlns:am3d="http://schemas.microsoft.com/office/drawing/2017/model3d" xmlns:o="urn:schemas-microsoft-com:office:office" xmlns:r="http://schemas.openxmlformats.org/officeDocument/2006/relationships" xmlns:m="http://schemas.openxmlformats.org/officeDocument/2006/math" xmlns:v="urn:schemas-microsoft-com:vml" xmlns:wp14="http://schemas.microsoft.com/office/word/2010/wordprocessingDrawing" xmlns:wp="http://schemas.openxmlformats.org/drawingml/2006/wordprocessingDrawing" xmlns:w10="urn:schemas-microsoft-com:office:word" xmlns:w="http://schemas.openxmlformats.org/wordprocessingml/2006/main" xmlns:w14="http://schemas.microsoft.com/office/word/2010/wordml" xmlns:w15="http://schemas.microsoft.com/office/word/2012/wordml" xmlns:w16cex="http://schemas.microsoft.com/office/word/2018/wordml/cex" xmlns:w16cid="http://schemas.microsoft.com/office/word/2016/wordml/cid" xmlns:w16="http://schemas.microsoft.com/office/word/2018/wordml" xmlns:w16se="http://schemas.microsoft.com/office/word/2015/wordml/symex" xmlns:wpg="http://schemas.microsoft.com/office/word/2010/wordprocessingGroup" xmlns:wpi="http://schemas.microsoft.com/office/word/2010/wordprocessingInk" xmlns:wne="http://schemas.microsoft.com/office/word/2006/wordml" xmlns:wps="http://schemas.microsoft.com/office/word/2010/wordprocessingShape" mc:Ignorable="w14 w15 w16se w16cid w16 w16cex wp14">
+<w:document xmlns:wpc="http://schemas.microsoft.com/office/word/2010/wordprocessingCanvas" xmlns:cx="http://schemas.microsoft.com/office/drawing/2014/chartex" xmlns:mc="http://schemas.openxmlformats.org/markup-compatibility/2006" xmlns:o="urn:schemas-microsoft-com:office:office" xmlns:r="http://schemas.openxmlformats.org/officeDocument/2006/relationships" xmlns:m="http://schemas.openxmlformats.org/officeDocument/2006/math" xmlns:v="urn:schemas-microsoft-com:vml" xmlns:wp14="http://schemas.microsoft.com/office/word/2010/wordprocessingDrawing" xmlns:wp="http://schemas.openxmlformats.org/drawingml/2006/wordprocessingDrawing" xmlns:w10="urn:schemas-microsoft-com:office:word" xmlns:w="http://schemas.openxmlformats.org/wordprocessingml/2006/main" xmlns:w14="http://schemas.microsoft.com/office/word/2010/wordml" xmlns:w15="http://schemas.microsoft.com/office/word/2012/wordml" xmlns:w16se="http://schemas.microsoft.com/office/word/2015/wordml/symex" xmlns:wpg="http://schemas.microsoft.com/office/word/2010/wordprocessingGroup" xmlns:wpi="http://schemas.microsoft.com/office/word/2010/wordprocessingInk" xmlns:wne="http://schemas.microsoft.com/office/word/2006/wordml" xmlns:wps="http://schemas.microsoft.com/office/word/2010/wordprocessingShape" mc:Ignorable="w14 w15 w16se wp14">
   <w:body>
     <w:p>
       <w:pPr>
@@ -67,6 +67,7 @@
       <w:r>
         <w:rPr>
           <w:noProof/>
+          <w:lang w:val="en-US" w:eastAsia="en-US"/>
         </w:rPr>
         <w:drawing>
           <wp:anchor distT="114300" distB="114300" distL="114300" distR="114300" simplePos="0" relativeHeight="251658240" behindDoc="0" locked="0" layoutInCell="1" hidden="0" allowOverlap="1" wp14:anchorId="21FE6EA5" wp14:editId="38E76956">
@@ -395,7 +396,7 @@
     </w:p>
     <w:p>
       <w:pPr>
-        <w:pStyle w:val="u1"/>
+        <w:pStyle w:val="Heading1"/>
         <w:spacing w:line="360" w:lineRule="auto"/>
         <w:jc w:val="center"/>
         <w:rPr>
@@ -411,13 +412,96 @@
         <w:t>LỜI MỞ ĐẦU</w:t>
       </w:r>
       <w:bookmarkEnd w:id="0"/>
+    </w:p>
+    <w:p>
+      <w:pPr>
+        <w:jc w:val="both"/>
+        <w:rPr>
+          <w:rFonts w:ascii="Times New Roman" w:hAnsi="Times New Roman" w:cs="Times New Roman"/>
+          <w:i/>
+          <w:sz w:val="26"/>
+          <w:szCs w:val="26"/>
+          <w:lang w:val="en-US"/>
+        </w:rPr>
+      </w:pPr>
+      <w:r>
+        <w:rPr>
+          <w:rFonts w:ascii="Times New Roman" w:hAnsi="Times New Roman" w:cs="Times New Roman"/>
+          <w:sz w:val="26"/>
+          <w:szCs w:val="26"/>
+          <w:lang w:val="en-US"/>
+        </w:rPr>
+        <w:tab/>
+      </w:r>
+      <w:r>
+        <w:rPr>
+          <w:rFonts w:ascii="Times New Roman" w:hAnsi="Times New Roman" w:cs="Times New Roman"/>
+          <w:i/>
+          <w:sz w:val="26"/>
+          <w:szCs w:val="26"/>
+          <w:lang w:val="en-US"/>
+        </w:rPr>
+        <w:t>Ngày nay, mạng máy tính và Internet ngày càng phát triển mạnh mẽ, cho phép chúng ta khai thác các nguồn tài nguyên vô cùng rộng lớn ngay cả ở những nơi rất xa. Với hệ tin học phân tán, thông tin không chỉ được lưu trữ độc lập trên một máy chủ mà còn phân tán trên nhiều máy chủ khác và phân bố ở những vị trí địa lý khác nhau. Một trong những lợi ích của việc phân tán dữ liệu là nhằm chia yêu cầu xử lý ra cho nhiều máy chủ nhằm tăng năng lực xử lý thông tin của hệ thống.</w:t>
+      </w:r>
+    </w:p>
+    <w:p>
+      <w:pPr>
+        <w:jc w:val="both"/>
+        <w:rPr>
+          <w:rFonts w:ascii="Times New Roman" w:hAnsi="Times New Roman" w:cs="Times New Roman"/>
+          <w:i/>
+          <w:sz w:val="26"/>
+          <w:szCs w:val="26"/>
+          <w:lang w:val="en-US"/>
+        </w:rPr>
+      </w:pPr>
+      <w:r>
+        <w:rPr>
+          <w:rFonts w:ascii="Times New Roman" w:hAnsi="Times New Roman" w:cs="Times New Roman"/>
+          <w:i/>
+          <w:sz w:val="26"/>
+          <w:szCs w:val="26"/>
+          <w:lang w:val="en-US"/>
+        </w:rPr>
+        <w:tab/>
+        <w:t xml:space="preserve">Đồ án lần này là sự tích hợp của các bộ môn mạng máy tính và hệ điều hành. Dưới sự hướng dẫn của ThS. Mai Văn Hà cùng các anh chị thuộc công ty Enclave, bọn em đã tiến hành nghiên cứu và hoàn thành đồ án lần này với đề tài “Xây dựng chương trình mô phỏng quá trình hoạt động của ba loại thông điệp REQ, ACQ, REL”. </w:t>
+      </w:r>
+      <w:r>
+        <w:rPr>
+          <w:rFonts w:ascii="Times New Roman" w:hAnsi="Times New Roman" w:cs="Times New Roman"/>
+          <w:i/>
+          <w:sz w:val="26"/>
+          <w:szCs w:val="26"/>
+          <w:lang w:val="en-US"/>
+        </w:rPr>
+        <w:t>Vì khả năng còn hạn chế nên nhóm không tránh khỏi những thiếu sót trong lúc viết báo cáo và chương trình. Kính mong thầy xem xét, góp ý để chúng em có thể rút kinh nghiệm, hoàn thiện, hiểu rõ hơn về đề tài lần này.</w:t>
+      </w:r>
+    </w:p>
+    <w:p>
+      <w:pPr>
+        <w:jc w:val="both"/>
+        <w:rPr>
+          <w:rFonts w:ascii="Times New Roman" w:eastAsia="Times New Roman" w:hAnsi="Times New Roman" w:cs="Times New Roman"/>
+        </w:rPr>
+      </w:pPr>
+      <w:r>
+        <w:rPr>
+          <w:rFonts w:ascii="Times New Roman" w:hAnsi="Times New Roman" w:cs="Times New Roman"/>
+          <w:i/>
+          <w:sz w:val="26"/>
+          <w:szCs w:val="26"/>
+          <w:lang w:val="en-US"/>
+        </w:rPr>
+        <w:tab/>
+        <w:t>Lời cuối, nhóm xin gửi lời chân thành cảm ơn đến thầy Mai Văn Hà cùng các anh chị thuộc công ty Enclave đã nhiệt tình chỉ dạy, hướng dẫn nhóm em trong việc hoàn thành đồ án. Xin chân thành cảm ơn!</w:t>
+      </w:r>
       <w:r>
         <w:br w:type="page"/>
       </w:r>
     </w:p>
     <w:p>
       <w:pPr>
-        <w:pStyle w:val="u1"/>
+        <w:pStyle w:val="Heading1"/>
         <w:spacing w:line="360" w:lineRule="auto"/>
         <w:jc w:val="center"/>
         <w:rPr>
@@ -453,7 +537,7 @@
       <w:sdtContent>
         <w:p>
           <w:pPr>
-            <w:pStyle w:val="Mucluc1"/>
+            <w:pStyle w:val="TOC1"/>
             <w:tabs>
               <w:tab w:val="right" w:pos="9055"/>
             </w:tabs>
@@ -475,7 +559,7 @@
           <w:hyperlink w:anchor="_Toc56444261" w:history="1">
             <w:r>
               <w:rPr>
-                <w:rStyle w:val="Siuktni"/>
+                <w:rStyle w:val="Hyperlink"/>
                 <w:rFonts w:ascii="Times New Roman" w:eastAsia="Times New Roman" w:hAnsi="Times New Roman" w:cs="Times New Roman"/>
                 <w:noProof/>
               </w:rPr>
@@ -533,7 +617,7 @@
         </w:p>
         <w:p>
           <w:pPr>
-            <w:pStyle w:val="Mucluc1"/>
+            <w:pStyle w:val="TOC1"/>
             <w:tabs>
               <w:tab w:val="right" w:pos="9055"/>
             </w:tabs>
@@ -546,7 +630,7 @@
           <w:hyperlink w:anchor="_Toc56444262" w:history="1">
             <w:r>
               <w:rPr>
-                <w:rStyle w:val="Siuktni"/>
+                <w:rStyle w:val="Hyperlink"/>
                 <w:rFonts w:ascii="Times New Roman" w:eastAsia="Times New Roman" w:hAnsi="Times New Roman" w:cs="Times New Roman"/>
                 <w:noProof/>
               </w:rPr>
@@ -604,7 +688,7 @@
         </w:p>
         <w:p>
           <w:pPr>
-            <w:pStyle w:val="Mucluc1"/>
+            <w:pStyle w:val="TOC1"/>
             <w:tabs>
               <w:tab w:val="right" w:pos="9055"/>
             </w:tabs>
@@ -617,7 +701,7 @@
           <w:hyperlink w:anchor="_Toc56444263" w:history="1">
             <w:r>
               <w:rPr>
-                <w:rStyle w:val="Siuktni"/>
+                <w:rStyle w:val="Hyperlink"/>
                 <w:rFonts w:ascii="Times New Roman" w:eastAsia="Times New Roman" w:hAnsi="Times New Roman" w:cs="Times New Roman"/>
                 <w:noProof/>
               </w:rPr>
@@ -675,7 +759,7 @@
         </w:p>
         <w:p>
           <w:pPr>
-            <w:pStyle w:val="Mucluc1"/>
+            <w:pStyle w:val="TOC1"/>
             <w:tabs>
               <w:tab w:val="left" w:pos="440"/>
               <w:tab w:val="right" w:pos="9055"/>
@@ -689,7 +773,7 @@
           <w:hyperlink w:anchor="_Toc56444264" w:history="1">
             <w:r>
               <w:rPr>
-                <w:rStyle w:val="Siuktni"/>
+                <w:rStyle w:val="Hyperlink"/>
                 <w:rFonts w:ascii="Times New Roman" w:eastAsia="Times New Roman" w:hAnsi="Times New Roman" w:cs="Times New Roman"/>
                 <w:b/>
                 <w:noProof/>
@@ -706,7 +790,7 @@
             </w:r>
             <w:r>
               <w:rPr>
-                <w:rStyle w:val="Siuktni"/>
+                <w:rStyle w:val="Hyperlink"/>
                 <w:rFonts w:ascii="Times New Roman" w:eastAsia="Times New Roman" w:hAnsi="Times New Roman" w:cs="Times New Roman"/>
                 <w:b/>
                 <w:noProof/>
@@ -765,7 +849,7 @@
         </w:p>
         <w:p>
           <w:pPr>
-            <w:pStyle w:val="Mucluc2"/>
+            <w:pStyle w:val="TOC2"/>
             <w:tabs>
               <w:tab w:val="left" w:pos="880"/>
               <w:tab w:val="right" w:pos="9055"/>
@@ -779,7 +863,7 @@
           <w:hyperlink w:anchor="_Toc56444265" w:history="1">
             <w:r>
               <w:rPr>
-                <w:rStyle w:val="Siuktni"/>
+                <w:rStyle w:val="Hyperlink"/>
                 <w:noProof/>
               </w:rPr>
               <w:t>1.1.</w:t>
@@ -794,7 +878,7 @@
             </w:r>
             <w:r>
               <w:rPr>
-                <w:rStyle w:val="Siuktni"/>
+                <w:rStyle w:val="Hyperlink"/>
                 <w:noProof/>
               </w:rPr>
               <w:t>Hệ phân tán</w:t>
@@ -851,7 +935,7 @@
         </w:p>
         <w:p>
           <w:pPr>
-            <w:pStyle w:val="Mucluc3"/>
+            <w:pStyle w:val="TOC3"/>
             <w:tabs>
               <w:tab w:val="left" w:pos="1320"/>
               <w:tab w:val="right" w:pos="9055"/>
@@ -865,7 +949,7 @@
           <w:hyperlink w:anchor="_Toc56444266" w:history="1">
             <w:r>
               <w:rPr>
-                <w:rStyle w:val="Siuktni"/>
+                <w:rStyle w:val="Hyperlink"/>
                 <w:rFonts w:ascii="Times New Roman" w:eastAsia="Times New Roman" w:hAnsi="Times New Roman" w:cs="Times New Roman"/>
                 <w:noProof/>
               </w:rPr>
@@ -881,7 +965,7 @@
             </w:r>
             <w:r>
               <w:rPr>
-                <w:rStyle w:val="Siuktni"/>
+                <w:rStyle w:val="Hyperlink"/>
                 <w:rFonts w:ascii="Times New Roman" w:eastAsia="Times New Roman" w:hAnsi="Times New Roman" w:cs="Times New Roman"/>
                 <w:noProof/>
               </w:rPr>
@@ -939,7 +1023,7 @@
         </w:p>
         <w:p>
           <w:pPr>
-            <w:pStyle w:val="Mucluc3"/>
+            <w:pStyle w:val="TOC3"/>
             <w:tabs>
               <w:tab w:val="left" w:pos="1320"/>
               <w:tab w:val="right" w:pos="9055"/>
@@ -953,7 +1037,7 @@
           <w:hyperlink w:anchor="_Toc56444267" w:history="1">
             <w:r>
               <w:rPr>
-                <w:rStyle w:val="Siuktni"/>
+                <w:rStyle w:val="Hyperlink"/>
                 <w:rFonts w:ascii="Times New Roman" w:eastAsia="Times New Roman" w:hAnsi="Times New Roman" w:cs="Times New Roman"/>
                 <w:noProof/>
               </w:rPr>
@@ -969,7 +1053,7 @@
             </w:r>
             <w:r>
               <w:rPr>
-                <w:rStyle w:val="Siuktni"/>
+                <w:rStyle w:val="Hyperlink"/>
                 <w:rFonts w:ascii="Times New Roman" w:eastAsia="Times New Roman" w:hAnsi="Times New Roman" w:cs="Times New Roman"/>
                 <w:noProof/>
               </w:rPr>
@@ -1027,7 +1111,7 @@
         </w:p>
         <w:p>
           <w:pPr>
-            <w:pStyle w:val="Mucluc4"/>
+            <w:pStyle w:val="TOC4"/>
             <w:tabs>
               <w:tab w:val="left" w:pos="1760"/>
               <w:tab w:val="right" w:pos="9055"/>
@@ -1041,7 +1125,7 @@
           <w:hyperlink w:anchor="_Toc56444268" w:history="1">
             <w:r>
               <w:rPr>
-                <w:rStyle w:val="Siuktni"/>
+                <w:rStyle w:val="Hyperlink"/>
                 <w:rFonts w:ascii="Times New Roman" w:eastAsia="Times New Roman" w:hAnsi="Times New Roman" w:cs="Times New Roman"/>
                 <w:noProof/>
               </w:rPr>
@@ -1057,7 +1141,7 @@
             </w:r>
             <w:r>
               <w:rPr>
-                <w:rStyle w:val="Siuktni"/>
+                <w:rStyle w:val="Hyperlink"/>
                 <w:rFonts w:ascii="Times New Roman" w:eastAsia="Times New Roman" w:hAnsi="Times New Roman" w:cs="Times New Roman"/>
                 <w:noProof/>
               </w:rPr>
@@ -1115,7 +1199,7 @@
         </w:p>
         <w:p>
           <w:pPr>
-            <w:pStyle w:val="Mucluc4"/>
+            <w:pStyle w:val="TOC4"/>
             <w:tabs>
               <w:tab w:val="left" w:pos="1760"/>
               <w:tab w:val="right" w:pos="9055"/>
@@ -1129,7 +1213,7 @@
           <w:hyperlink w:anchor="_Toc56444269" w:history="1">
             <w:r>
               <w:rPr>
-                <w:rStyle w:val="Siuktni"/>
+                <w:rStyle w:val="Hyperlink"/>
                 <w:rFonts w:ascii="Times New Roman" w:eastAsia="Times New Roman" w:hAnsi="Times New Roman" w:cs="Times New Roman"/>
                 <w:noProof/>
               </w:rPr>
@@ -1145,7 +1229,7 @@
             </w:r>
             <w:r>
               <w:rPr>
-                <w:rStyle w:val="Siuktni"/>
+                <w:rStyle w:val="Hyperlink"/>
                 <w:rFonts w:ascii="Times New Roman" w:eastAsia="Times New Roman" w:hAnsi="Times New Roman" w:cs="Times New Roman"/>
                 <w:noProof/>
               </w:rPr>
@@ -1203,7 +1287,7 @@
         </w:p>
         <w:p>
           <w:pPr>
-            <w:pStyle w:val="Mucluc4"/>
+            <w:pStyle w:val="TOC4"/>
             <w:tabs>
               <w:tab w:val="left" w:pos="1760"/>
               <w:tab w:val="right" w:pos="9055"/>
@@ -1217,7 +1301,7 @@
           <w:hyperlink w:anchor="_Toc56444270" w:history="1">
             <w:r>
               <w:rPr>
-                <w:rStyle w:val="Siuktni"/>
+                <w:rStyle w:val="Hyperlink"/>
                 <w:rFonts w:ascii="Times New Roman" w:eastAsia="Times New Roman" w:hAnsi="Times New Roman" w:cs="Times New Roman"/>
                 <w:noProof/>
               </w:rPr>
@@ -1233,7 +1317,7 @@
             </w:r>
             <w:r>
               <w:rPr>
-                <w:rStyle w:val="Siuktni"/>
+                <w:rStyle w:val="Hyperlink"/>
                 <w:rFonts w:ascii="Times New Roman" w:eastAsia="Times New Roman" w:hAnsi="Times New Roman" w:cs="Times New Roman"/>
                 <w:noProof/>
               </w:rPr>
@@ -1291,7 +1375,7 @@
         </w:p>
         <w:p>
           <w:pPr>
-            <w:pStyle w:val="Mucluc4"/>
+            <w:pStyle w:val="TOC4"/>
             <w:tabs>
               <w:tab w:val="left" w:pos="1760"/>
               <w:tab w:val="right" w:pos="9055"/>
@@ -1305,7 +1389,7 @@
           <w:hyperlink w:anchor="_Toc56444271" w:history="1">
             <w:r>
               <w:rPr>
-                <w:rStyle w:val="Siuktni"/>
+                <w:rStyle w:val="Hyperlink"/>
                 <w:rFonts w:ascii="Times New Roman" w:eastAsia="Times New Roman" w:hAnsi="Times New Roman" w:cs="Times New Roman"/>
                 <w:noProof/>
               </w:rPr>
@@ -1321,7 +1405,7 @@
             </w:r>
             <w:r>
               <w:rPr>
-                <w:rStyle w:val="Siuktni"/>
+                <w:rStyle w:val="Hyperlink"/>
                 <w:rFonts w:ascii="Times New Roman" w:eastAsia="Times New Roman" w:hAnsi="Times New Roman" w:cs="Times New Roman"/>
                 <w:noProof/>
               </w:rPr>
@@ -1379,7 +1463,7 @@
         </w:p>
         <w:p>
           <w:pPr>
-            <w:pStyle w:val="Mucluc2"/>
+            <w:pStyle w:val="TOC2"/>
             <w:tabs>
               <w:tab w:val="left" w:pos="880"/>
               <w:tab w:val="right" w:pos="9055"/>
@@ -1393,7 +1477,7 @@
           <w:hyperlink w:anchor="_Toc56444272" w:history="1">
             <w:r>
               <w:rPr>
-                <w:rStyle w:val="Siuktni"/>
+                <w:rStyle w:val="Hyperlink"/>
                 <w:noProof/>
               </w:rPr>
               <w:t>1.2.</w:t>
@@ -1408,7 +1492,7 @@
             </w:r>
             <w:r>
               <w:rPr>
-                <w:rStyle w:val="Siuktni"/>
+                <w:rStyle w:val="Hyperlink"/>
                 <w:noProof/>
               </w:rPr>
               <w:t>Giải thuật loại trừ tương hỗ</w:t>
@@ -1465,7 +1549,7 @@
         </w:p>
         <w:p>
           <w:pPr>
-            <w:pStyle w:val="Mucluc3"/>
+            <w:pStyle w:val="TOC3"/>
             <w:tabs>
               <w:tab w:val="left" w:pos="1320"/>
               <w:tab w:val="right" w:pos="9055"/>
@@ -1479,7 +1563,7 @@
           <w:hyperlink w:anchor="_Toc56444273" w:history="1">
             <w:r>
               <w:rPr>
-                <w:rStyle w:val="Siuktni"/>
+                <w:rStyle w:val="Hyperlink"/>
                 <w:rFonts w:ascii="Times New Roman" w:eastAsia="Times New Roman" w:hAnsi="Times New Roman" w:cs="Times New Roman"/>
                 <w:noProof/>
               </w:rPr>
@@ -1495,7 +1579,7 @@
             </w:r>
             <w:r>
               <w:rPr>
-                <w:rStyle w:val="Siuktni"/>
+                <w:rStyle w:val="Hyperlink"/>
                 <w:noProof/>
               </w:rPr>
               <w:t>Mô tả thuật toán loại trừ tương hỗ:</w:t>
@@ -1552,7 +1636,7 @@
         </w:p>
         <w:p>
           <w:pPr>
-            <w:pStyle w:val="Mucluc3"/>
+            <w:pStyle w:val="TOC3"/>
             <w:tabs>
               <w:tab w:val="left" w:pos="1320"/>
               <w:tab w:val="right" w:pos="9055"/>
@@ -1566,7 +1650,7 @@
           <w:hyperlink w:anchor="_Toc56444274" w:history="1">
             <w:r>
               <w:rPr>
-                <w:rStyle w:val="Siuktni"/>
+                <w:rStyle w:val="Hyperlink"/>
                 <w:rFonts w:ascii="Times New Roman" w:eastAsia="Times New Roman" w:hAnsi="Times New Roman" w:cs="Times New Roman"/>
                 <w:noProof/>
                 <w:lang w:val="en-US"/>
@@ -1583,7 +1667,7 @@
             </w:r>
             <w:r>
               <w:rPr>
-                <w:rStyle w:val="Siuktni"/>
+                <w:rStyle w:val="Hyperlink"/>
                 <w:noProof/>
                 <w:lang w:val="en-US"/>
               </w:rPr>
@@ -1641,7 +1725,7 @@
         </w:p>
         <w:p>
           <w:pPr>
-            <w:pStyle w:val="Mucluc3"/>
+            <w:pStyle w:val="TOC3"/>
             <w:tabs>
               <w:tab w:val="left" w:pos="1320"/>
               <w:tab w:val="right" w:pos="9055"/>
@@ -1655,7 +1739,7 @@
           <w:hyperlink w:anchor="_Toc56444275" w:history="1">
             <w:r>
               <w:rPr>
-                <w:rStyle w:val="Siuktni"/>
+                <w:rStyle w:val="Hyperlink"/>
                 <w:rFonts w:ascii="Times New Roman" w:eastAsia="Times New Roman" w:hAnsi="Times New Roman" w:cs="Times New Roman"/>
                 <w:noProof/>
                 <w:lang w:val="en-US"/>
@@ -1672,7 +1756,7 @@
             </w:r>
             <w:r>
               <w:rPr>
-                <w:rStyle w:val="Siuktni"/>
+                <w:rStyle w:val="Hyperlink"/>
                 <w:noProof/>
                 <w:lang w:val="en-US"/>
               </w:rPr>
@@ -1730,7 +1814,7 @@
         </w:p>
         <w:p>
           <w:pPr>
-            <w:pStyle w:val="Mucluc3"/>
+            <w:pStyle w:val="TOC3"/>
             <w:tabs>
               <w:tab w:val="left" w:pos="1320"/>
               <w:tab w:val="right" w:pos="9055"/>
@@ -1744,7 +1828,7 @@
           <w:hyperlink w:anchor="_Toc56444276" w:history="1">
             <w:r>
               <w:rPr>
-                <w:rStyle w:val="Siuktni"/>
+                <w:rStyle w:val="Hyperlink"/>
                 <w:rFonts w:ascii="Times New Roman" w:eastAsia="Times New Roman" w:hAnsi="Times New Roman" w:cs="Times New Roman"/>
                 <w:noProof/>
                 <w:lang w:val="en-US"/>
@@ -1761,7 +1845,7 @@
             </w:r>
             <w:r>
               <w:rPr>
-                <w:rStyle w:val="Siuktni"/>
+                <w:rStyle w:val="Hyperlink"/>
                 <w:noProof/>
                 <w:lang w:val="en-US"/>
               </w:rPr>
@@ -1819,7 +1903,7 @@
         </w:p>
         <w:p>
           <w:pPr>
-            <w:pStyle w:val="Mucluc3"/>
+            <w:pStyle w:val="TOC3"/>
             <w:tabs>
               <w:tab w:val="left" w:pos="1320"/>
               <w:tab w:val="right" w:pos="9055"/>
@@ -1833,7 +1917,7 @@
           <w:hyperlink w:anchor="_Toc56444277" w:history="1">
             <w:r>
               <w:rPr>
-                <w:rStyle w:val="Siuktni"/>
+                <w:rStyle w:val="Hyperlink"/>
                 <w:rFonts w:ascii="Times New Roman" w:eastAsia="Times New Roman" w:hAnsi="Times New Roman" w:cs="Times New Roman"/>
                 <w:noProof/>
                 <w:lang w:val="en-US"/>
@@ -1850,7 +1934,7 @@
             </w:r>
             <w:r>
               <w:rPr>
-                <w:rStyle w:val="Siuktni"/>
+                <w:rStyle w:val="Hyperlink"/>
                 <w:noProof/>
                 <w:lang w:val="en-US"/>
               </w:rPr>
@@ -1908,7 +1992,7 @@
         </w:p>
         <w:p>
           <w:pPr>
-            <w:pStyle w:val="Mucluc2"/>
+            <w:pStyle w:val="TOC2"/>
             <w:tabs>
               <w:tab w:val="left" w:pos="880"/>
               <w:tab w:val="right" w:pos="9055"/>
@@ -1922,7 +2006,7 @@
           <w:hyperlink w:anchor="_Toc56444278" w:history="1">
             <w:r>
               <w:rPr>
-                <w:rStyle w:val="Siuktni"/>
+                <w:rStyle w:val="Hyperlink"/>
                 <w:noProof/>
               </w:rPr>
               <w:t>1.3.</w:t>
@@ -1937,7 +2021,7 @@
             </w:r>
             <w:r>
               <w:rPr>
-                <w:rStyle w:val="Siuktni"/>
+                <w:rStyle w:val="Hyperlink"/>
                 <w:noProof/>
               </w:rPr>
               <w:t>Kiến trúc và kỹ thuật RMI</w:t>
@@ -1994,7 +2078,7 @@
         </w:p>
         <w:p>
           <w:pPr>
-            <w:pStyle w:val="Mucluc3"/>
+            <w:pStyle w:val="TOC3"/>
             <w:tabs>
               <w:tab w:val="left" w:pos="1320"/>
               <w:tab w:val="right" w:pos="9055"/>
@@ -2008,7 +2092,7 @@
           <w:hyperlink w:anchor="_Toc56444279" w:history="1">
             <w:r>
               <w:rPr>
-                <w:rStyle w:val="Siuktni"/>
+                <w:rStyle w:val="Hyperlink"/>
                 <w:rFonts w:ascii="Times New Roman" w:eastAsia="Times New Roman" w:hAnsi="Times New Roman" w:cs="Times New Roman"/>
                 <w:noProof/>
               </w:rPr>
@@ -2024,7 +2108,7 @@
             </w:r>
             <w:r>
               <w:rPr>
-                <w:rStyle w:val="Siuktni"/>
+                <w:rStyle w:val="Hyperlink"/>
                 <w:rFonts w:ascii="Times New Roman" w:eastAsia="Times New Roman" w:hAnsi="Times New Roman" w:cs="Times New Roman"/>
                 <w:noProof/>
               </w:rPr>
@@ -2082,7 +2166,7 @@
         </w:p>
         <w:p>
           <w:pPr>
-            <w:pStyle w:val="Mucluc3"/>
+            <w:pStyle w:val="TOC3"/>
             <w:tabs>
               <w:tab w:val="left" w:pos="1320"/>
               <w:tab w:val="right" w:pos="9055"/>
@@ -2096,7 +2180,7 @@
           <w:hyperlink w:anchor="_Toc56444280" w:history="1">
             <w:r>
               <w:rPr>
-                <w:rStyle w:val="Siuktni"/>
+                <w:rStyle w:val="Hyperlink"/>
                 <w:rFonts w:ascii="Times New Roman" w:eastAsia="Times New Roman" w:hAnsi="Times New Roman" w:cs="Times New Roman"/>
                 <w:noProof/>
               </w:rPr>
@@ -2112,7 +2196,7 @@
             </w:r>
             <w:r>
               <w:rPr>
-                <w:rStyle w:val="Siuktni"/>
+                <w:rStyle w:val="Hyperlink"/>
                 <w:rFonts w:ascii="Times New Roman" w:eastAsia="Times New Roman" w:hAnsi="Times New Roman" w:cs="Times New Roman"/>
                 <w:noProof/>
               </w:rPr>
@@ -2170,7 +2254,7 @@
         </w:p>
         <w:p>
           <w:pPr>
-            <w:pStyle w:val="Mucluc3"/>
+            <w:pStyle w:val="TOC3"/>
             <w:tabs>
               <w:tab w:val="left" w:pos="1320"/>
               <w:tab w:val="right" w:pos="9055"/>
@@ -2184,7 +2268,7 @@
           <w:hyperlink w:anchor="_Toc56444281" w:history="1">
             <w:r>
               <w:rPr>
-                <w:rStyle w:val="Siuktni"/>
+                <w:rStyle w:val="Hyperlink"/>
                 <w:rFonts w:ascii="Times New Roman" w:eastAsia="Times New Roman" w:hAnsi="Times New Roman" w:cs="Times New Roman"/>
                 <w:noProof/>
               </w:rPr>
@@ -2200,7 +2284,7 @@
             </w:r>
             <w:r>
               <w:rPr>
-                <w:rStyle w:val="Siuktni"/>
+                <w:rStyle w:val="Hyperlink"/>
                 <w:rFonts w:ascii="Times New Roman" w:eastAsia="Times New Roman" w:hAnsi="Times New Roman" w:cs="Times New Roman"/>
                 <w:noProof/>
               </w:rPr>
@@ -2258,7 +2342,7 @@
         </w:p>
         <w:p>
           <w:pPr>
-            <w:pStyle w:val="Mucluc1"/>
+            <w:pStyle w:val="TOC1"/>
             <w:tabs>
               <w:tab w:val="left" w:pos="440"/>
               <w:tab w:val="right" w:pos="9055"/>
@@ -2272,7 +2356,7 @@
           <w:hyperlink w:anchor="_Toc56444282" w:history="1">
             <w:r>
               <w:rPr>
-                <w:rStyle w:val="Siuktni"/>
+                <w:rStyle w:val="Hyperlink"/>
                 <w:rFonts w:eastAsia="Times New Roman" w:cstheme="minorHAnsi"/>
                 <w:b/>
                 <w:noProof/>
@@ -2289,7 +2373,7 @@
             </w:r>
             <w:r>
               <w:rPr>
-                <w:rStyle w:val="Siuktni"/>
+                <w:rStyle w:val="Hyperlink"/>
                 <w:rFonts w:eastAsia="Times New Roman" w:cstheme="minorHAnsi"/>
                 <w:b/>
                 <w:noProof/>
@@ -2349,7 +2433,7 @@
         </w:p>
         <w:p>
           <w:pPr>
-            <w:pStyle w:val="Mucluc2"/>
+            <w:pStyle w:val="TOC2"/>
             <w:tabs>
               <w:tab w:val="left" w:pos="880"/>
               <w:tab w:val="right" w:pos="9055"/>
@@ -2363,7 +2447,7 @@
           <w:hyperlink w:anchor="_Toc56444283" w:history="1">
             <w:r>
               <w:rPr>
-                <w:rStyle w:val="Siuktni"/>
+                <w:rStyle w:val="Hyperlink"/>
                 <w:noProof/>
                 <w:lang w:val="en-US"/>
               </w:rPr>
@@ -2379,7 +2463,7 @@
             </w:r>
             <w:r>
               <w:rPr>
-                <w:rStyle w:val="Siuktni"/>
+                <w:rStyle w:val="Hyperlink"/>
                 <w:noProof/>
                 <w:lang w:val="en-US"/>
               </w:rPr>
@@ -2437,7 +2521,7 @@
         </w:p>
         <w:p>
           <w:pPr>
-            <w:pStyle w:val="Mucluc2"/>
+            <w:pStyle w:val="TOC2"/>
             <w:tabs>
               <w:tab w:val="left" w:pos="880"/>
               <w:tab w:val="right" w:pos="9055"/>
@@ -2451,7 +2535,7 @@
           <w:hyperlink w:anchor="_Toc56444284" w:history="1">
             <w:r>
               <w:rPr>
-                <w:rStyle w:val="Siuktni"/>
+                <w:rStyle w:val="Hyperlink"/>
                 <w:noProof/>
                 <w:lang w:val="en-US"/>
               </w:rPr>
@@ -2467,7 +2551,7 @@
             </w:r>
             <w:r>
               <w:rPr>
-                <w:rStyle w:val="Siuktni"/>
+                <w:rStyle w:val="Hyperlink"/>
                 <w:noProof/>
                 <w:lang w:val="en-US"/>
               </w:rPr>
@@ -2525,7 +2609,7 @@
         </w:p>
         <w:p>
           <w:pPr>
-            <w:pStyle w:val="Mucluc1"/>
+            <w:pStyle w:val="TOC1"/>
             <w:tabs>
               <w:tab w:val="right" w:pos="9055"/>
             </w:tabs>
@@ -2538,7 +2622,7 @@
           <w:hyperlink w:anchor="_Toc56444285" w:history="1">
             <w:r>
               <w:rPr>
-                <w:rStyle w:val="Siuktni"/>
+                <w:rStyle w:val="Hyperlink"/>
                 <w:rFonts w:ascii="Times New Roman" w:eastAsia="Times New Roman" w:hAnsi="Times New Roman" w:cs="Times New Roman"/>
                 <w:noProof/>
               </w:rPr>
@@ -2628,7 +2712,7 @@
     </w:p>
     <w:p>
       <w:pPr>
-        <w:pStyle w:val="u1"/>
+        <w:pStyle w:val="Heading1"/>
         <w:spacing w:line="360" w:lineRule="auto"/>
         <w:jc w:val="center"/>
         <w:rPr>
@@ -2661,7 +2745,7 @@
     </w:p>
     <w:p>
       <w:pPr>
-        <w:pStyle w:val="u1"/>
+        <w:pStyle w:val="Heading1"/>
         <w:spacing w:line="360" w:lineRule="auto"/>
         <w:jc w:val="center"/>
         <w:rPr>
@@ -2679,7 +2763,7 @@
     </w:p>
     <w:p>
       <w:pPr>
-        <w:pStyle w:val="Banghinhminhhoa"/>
+        <w:pStyle w:val="TableofFigures"/>
         <w:tabs>
           <w:tab w:val="right" w:leader="dot" w:pos="9055"/>
         </w:tabs>
@@ -2700,7 +2784,7 @@
       <w:hyperlink w:anchor="_Toc56379160" w:history="1">
         <w:r>
           <w:rPr>
-            <w:rStyle w:val="Siuktni"/>
+            <w:rStyle w:val="Hyperlink"/>
             <w:noProof/>
           </w:rPr>
           <w:t>Hình 1. Luồng dữ liệu giữa Stub và Skeleton</w:t>
@@ -2757,7 +2841,7 @@
     </w:p>
     <w:p>
       <w:pPr>
-        <w:pStyle w:val="Banghinhminhhoa"/>
+        <w:pStyle w:val="TableofFigures"/>
         <w:tabs>
           <w:tab w:val="right" w:leader="dot" w:pos="9055"/>
         </w:tabs>
@@ -2769,14 +2853,14 @@
       <w:hyperlink r:id="rId9" w:anchor="_Toc56379161" w:history="1">
         <w:r>
           <w:rPr>
-            <w:rStyle w:val="Siuktni"/>
+            <w:rStyle w:val="Hyperlink"/>
             <w:noProof/>
           </w:rPr>
           <w:t>Hình 2</w:t>
         </w:r>
         <w:r>
           <w:rPr>
-            <w:rStyle w:val="Siuktni"/>
+            <w:rStyle w:val="Hyperlink"/>
             <w:noProof/>
             <w:lang w:val="en-US"/>
           </w:rPr>
@@ -2834,7 +2918,7 @@
     </w:p>
     <w:p>
       <w:pPr>
-        <w:pStyle w:val="Banghinhminhhoa"/>
+        <w:pStyle w:val="TableofFigures"/>
         <w:tabs>
           <w:tab w:val="right" w:leader="dot" w:pos="9055"/>
         </w:tabs>
@@ -2846,14 +2930,14 @@
       <w:hyperlink r:id="rId10" w:anchor="_Toc56379162" w:history="1">
         <w:r>
           <w:rPr>
-            <w:rStyle w:val="Siuktni"/>
+            <w:rStyle w:val="Hyperlink"/>
             <w:noProof/>
           </w:rPr>
           <w:t>Hình 3</w:t>
         </w:r>
         <w:r>
           <w:rPr>
-            <w:rStyle w:val="Siuktni"/>
+            <w:rStyle w:val="Hyperlink"/>
             <w:noProof/>
             <w:lang w:val="en-US"/>
           </w:rPr>
@@ -2911,7 +2995,7 @@
     </w:p>
     <w:p>
       <w:pPr>
-        <w:pStyle w:val="u1"/>
+        <w:pStyle w:val="Heading1"/>
         <w:spacing w:line="360" w:lineRule="auto"/>
         <w:jc w:val="center"/>
         <w:rPr>
@@ -3151,7 +3235,7 @@
     </w:p>
     <w:p>
       <w:pPr>
-        <w:pStyle w:val="u1"/>
+        <w:pStyle w:val="Heading1"/>
         <w:numPr>
           <w:ilvl w:val="0"/>
           <w:numId w:val="11"/>
@@ -3183,7 +3267,7 @@
     </w:p>
     <w:p>
       <w:pPr>
-        <w:pStyle w:val="u2"/>
+        <w:pStyle w:val="Heading2"/>
         <w:numPr>
           <w:ilvl w:val="1"/>
           <w:numId w:val="11"/>
@@ -3198,7 +3282,7 @@
     </w:p>
     <w:p>
       <w:pPr>
-        <w:pStyle w:val="u3"/>
+        <w:pStyle w:val="Heading3"/>
         <w:numPr>
           <w:ilvl w:val="2"/>
           <w:numId w:val="11"/>
@@ -3234,7 +3318,7 @@
     </w:p>
     <w:p>
       <w:pPr>
-        <w:pStyle w:val="u3"/>
+        <w:pStyle w:val="Heading3"/>
         <w:numPr>
           <w:ilvl w:val="2"/>
           <w:numId w:val="11"/>
@@ -3358,7 +3442,7 @@
     </w:p>
     <w:p>
       <w:pPr>
-        <w:pStyle w:val="u4"/>
+        <w:pStyle w:val="Heading4"/>
         <w:numPr>
           <w:ilvl w:val="3"/>
           <w:numId w:val="11"/>
@@ -3444,7 +3528,7 @@
     </w:p>
     <w:p>
       <w:pPr>
-        <w:pStyle w:val="u4"/>
+        <w:pStyle w:val="Heading4"/>
         <w:numPr>
           <w:ilvl w:val="3"/>
           <w:numId w:val="11"/>
@@ -3489,7 +3573,7 @@
     </w:p>
     <w:p>
       <w:pPr>
-        <w:pStyle w:val="u4"/>
+        <w:pStyle w:val="Heading4"/>
         <w:numPr>
           <w:ilvl w:val="3"/>
           <w:numId w:val="11"/>
@@ -3569,7 +3653,7 @@
     </w:p>
     <w:p>
       <w:pPr>
-        <w:pStyle w:val="u4"/>
+        <w:pStyle w:val="Heading4"/>
         <w:numPr>
           <w:ilvl w:val="3"/>
           <w:numId w:val="11"/>
@@ -3709,7 +3793,7 @@
     </w:p>
     <w:p>
       <w:pPr>
-        <w:pStyle w:val="u2"/>
+        <w:pStyle w:val="Heading2"/>
         <w:numPr>
           <w:ilvl w:val="1"/>
           <w:numId w:val="11"/>
@@ -3790,7 +3874,7 @@
     </w:p>
     <w:p>
       <w:pPr>
-        <w:pStyle w:val="u3"/>
+        <w:pStyle w:val="Heading3"/>
         <w:numPr>
           <w:ilvl w:val="2"/>
           <w:numId w:val="11"/>
@@ -4497,7 +4581,7 @@
     </w:p>
     <w:p>
       <w:pPr>
-        <w:pStyle w:val="u3"/>
+        <w:pStyle w:val="Heading3"/>
         <w:numPr>
           <w:ilvl w:val="2"/>
           <w:numId w:val="11"/>
@@ -4518,7 +4602,7 @@
     </w:p>
     <w:p>
       <w:pPr>
-        <w:pStyle w:val="oancuaDanhsach"/>
+        <w:pStyle w:val="ListParagraph"/>
         <w:ind w:left="1530" w:firstLine="630"/>
         <w:jc w:val="both"/>
         <w:rPr>
@@ -4675,7 +4759,7 @@
     </w:p>
     <w:p>
       <w:pPr>
-        <w:pStyle w:val="oancuaDanhsach"/>
+        <w:pStyle w:val="ListParagraph"/>
         <w:ind w:left="1530" w:firstLine="630"/>
         <w:jc w:val="both"/>
         <w:rPr>
@@ -4697,7 +4781,7 @@
     </w:p>
     <w:p>
       <w:pPr>
-        <w:pStyle w:val="oancuaDanhsach"/>
+        <w:pStyle w:val="ListParagraph"/>
         <w:ind w:left="1530" w:firstLine="630"/>
         <w:jc w:val="both"/>
         <w:rPr>
@@ -4755,7 +4839,7 @@
     </w:p>
     <w:p>
       <w:pPr>
-        <w:pStyle w:val="oancuaDanhsach"/>
+        <w:pStyle w:val="ListParagraph"/>
         <w:ind w:left="1530" w:firstLine="630"/>
         <w:jc w:val="both"/>
         <w:rPr>
@@ -4822,7 +4906,7 @@
     </w:p>
     <w:p>
       <w:pPr>
-        <w:pStyle w:val="u3"/>
+        <w:pStyle w:val="Heading3"/>
         <w:numPr>
           <w:ilvl w:val="2"/>
           <w:numId w:val="11"/>
@@ -4920,7 +5004,7 @@
     </w:p>
     <w:p>
       <w:pPr>
-        <w:pStyle w:val="u3"/>
+        <w:pStyle w:val="Heading3"/>
         <w:numPr>
           <w:ilvl w:val="2"/>
           <w:numId w:val="11"/>
@@ -5019,6 +5103,7 @@
       <w:r>
         <w:rPr>
           <w:noProof/>
+          <w:lang w:val="en-US" w:eastAsia="en-US"/>
         </w:rPr>
         <w:lastRenderedPageBreak/>
         <w:drawing>
@@ -5045,7 +5130,7 @@
                     <pic:cNvPicPr/>
                   </pic:nvPicPr>
                   <pic:blipFill>
-                    <a:blip r:embed="rId14">
+                    <a:blip r:embed="rId13">
                       <a:extLst>
                         <a:ext uri="{28A0092B-C50C-407E-A947-70E740481C1C}">
                           <a14:useLocalDpi xmlns:a14="http://schemas.microsoft.com/office/drawing/2010/main" val="0"/>
@@ -5184,7 +5269,7 @@
     </w:p>
     <w:p>
       <w:pPr>
-        <w:pStyle w:val="oancuaDanhsach"/>
+        <w:pStyle w:val="ListParagraph"/>
         <w:numPr>
           <w:ilvl w:val="0"/>
           <w:numId w:val="20"/>
@@ -5255,7 +5340,7 @@
     </w:p>
     <w:p>
       <w:pPr>
-        <w:pStyle w:val="oancuaDanhsach"/>
+        <w:pStyle w:val="ListParagraph"/>
         <w:numPr>
           <w:ilvl w:val="0"/>
           <w:numId w:val="20"/>
@@ -5326,7 +5411,7 @@
     </w:p>
     <w:p>
       <w:pPr>
-        <w:pStyle w:val="u3"/>
+        <w:pStyle w:val="Heading3"/>
         <w:numPr>
           <w:ilvl w:val="2"/>
           <w:numId w:val="11"/>
@@ -5475,7 +5560,7 @@
     </w:p>
     <w:p>
       <w:pPr>
-        <w:pStyle w:val="u2"/>
+        <w:pStyle w:val="Heading2"/>
         <w:numPr>
           <w:ilvl w:val="1"/>
           <w:numId w:val="11"/>
@@ -5491,7 +5576,7 @@
     </w:p>
     <w:p>
       <w:pPr>
-        <w:pStyle w:val="u3"/>
+        <w:pStyle w:val="Heading3"/>
         <w:numPr>
           <w:ilvl w:val="2"/>
           <w:numId w:val="11"/>
@@ -5736,6 +5821,7 @@
           <w:noProof/>
           <w:sz w:val="26"/>
           <w:szCs w:val="26"/>
+          <w:lang w:val="en-US" w:eastAsia="en-US"/>
         </w:rPr>
         <w:drawing>
           <wp:inline distT="114300" distB="114300" distL="114300" distR="114300" wp14:anchorId="20C0E754" wp14:editId="33C24BD9">
@@ -5751,7 +5837,7 @@
                     <pic:cNvPicPr preferRelativeResize="0"/>
                   </pic:nvPicPr>
                   <pic:blipFill>
-                    <a:blip r:embed="rId15"/>
+                    <a:blip r:embed="rId14"/>
                     <a:srcRect/>
                     <a:stretch>
                       <a:fillRect/>
@@ -5782,7 +5868,7 @@
     </w:p>
     <w:p>
       <w:pPr>
-        <w:pStyle w:val="Chuthich"/>
+        <w:pStyle w:val="Caption"/>
         <w:jc w:val="center"/>
         <w:rPr>
           <w:rFonts w:ascii="Times New Roman" w:eastAsia="Times New Roman" w:hAnsi="Times New Roman" w:cs="Times New Roman"/>
@@ -5797,14 +5883,30 @@
       <w:r>
         <w:t xml:space="preserve">Hình </w:t>
       </w:r>
-      <w:fldSimple w:instr=" SEQ Hình \* ARABIC ">
-        <w:r>
-          <w:rPr>
-            <w:noProof/>
-          </w:rPr>
-          <w:t>1</w:t>
-        </w:r>
-      </w:fldSimple>
+      <w:r>
+        <w:fldChar w:fldCharType="begin"/>
+      </w:r>
+      <w:r>
+        <w:instrText xml:space="preserve"> SEQ Hình \* ARA</w:instrText>
+      </w:r>
+      <w:r>
+        <w:instrText xml:space="preserve">BIC </w:instrText>
+      </w:r>
+      <w:r>
+        <w:fldChar w:fldCharType="separate"/>
+      </w:r>
+      <w:r>
+        <w:rPr>
+          <w:noProof/>
+        </w:rPr>
+        <w:t>1</w:t>
+      </w:r>
+      <w:r>
+        <w:rPr>
+          <w:noProof/>
+        </w:rPr>
+        <w:fldChar w:fldCharType="end"/>
+      </w:r>
       <w:r>
         <w:t>. Luồng dữ liệu giữa Stub và Skeleton</w:t>
       </w:r>
@@ -5812,7 +5914,7 @@
     </w:p>
     <w:p>
       <w:pPr>
-        <w:pStyle w:val="u3"/>
+        <w:pStyle w:val="Heading3"/>
         <w:numPr>
           <w:ilvl w:val="2"/>
           <w:numId w:val="11"/>
@@ -5860,6 +5962,7 @@
       <w:r>
         <w:rPr>
           <w:noProof/>
+          <w:lang w:val="en-US" w:eastAsia="en-US"/>
         </w:rPr>
         <mc:AlternateContent>
           <mc:Choice Requires="wps">
@@ -5900,7 +6003,7 @@
                         <w:txbxContent>
                           <w:p>
                             <w:pPr>
-                              <w:pStyle w:val="Chuthich"/>
+                              <w:pStyle w:val="Caption"/>
                               <w:ind w:firstLine="720"/>
                               <w:rPr>
                                 <w:noProof/>
@@ -5916,14 +6019,27 @@
                             <w:r>
                               <w:t xml:space="preserve">Hình </w:t>
                             </w:r>
-                            <w:fldSimple w:instr=" SEQ Hình \* ARABIC ">
-                              <w:r>
-                                <w:rPr>
-                                  <w:noProof/>
-                                </w:rPr>
-                                <w:t>2</w:t>
-                              </w:r>
-                            </w:fldSimple>
+                            <w:r>
+                              <w:fldChar w:fldCharType="begin"/>
+                            </w:r>
+                            <w:r>
+                              <w:instrText xml:space="preserve"> SEQ Hình \* ARABIC </w:instrText>
+                            </w:r>
+                            <w:r>
+                              <w:fldChar w:fldCharType="separate"/>
+                            </w:r>
+                            <w:r>
+                              <w:rPr>
+                                <w:noProof/>
+                              </w:rPr>
+                              <w:t>2</w:t>
+                            </w:r>
+                            <w:r>
+                              <w:rPr>
+                                <w:noProof/>
+                              </w:rPr>
+                              <w:fldChar w:fldCharType="end"/>
+                            </w:r>
                             <w:r>
                               <w:rPr>
                                 <w:lang w:val="en-US"/>
@@ -5952,7 +6068,7 @@
               </wp:anchor>
             </w:drawing>
           </mc:Choice>
-          <mc:Fallback>
+          <mc:Fallback xmlns:w16="http://schemas.microsoft.com/office/word/2018/wordml" xmlns:w16cid="http://schemas.microsoft.com/office/word/2016/wordml/cid" xmlns:w16cex="http://schemas.microsoft.com/office/word/2018/wordml/cex" xmlns:am3d="http://schemas.microsoft.com/office/drawing/2017/model3d" xmlns:aink="http://schemas.microsoft.com/office/drawing/2016/ink" xmlns:cx8="http://schemas.microsoft.com/office/drawing/2016/5/14/chartex" xmlns:cx7="http://schemas.microsoft.com/office/drawing/2016/5/13/chartex" xmlns:cx6="http://schemas.microsoft.com/office/drawing/2016/5/12/chartex" xmlns:cx5="http://schemas.microsoft.com/office/drawing/2016/5/11/chartex" xmlns:cx4="http://schemas.microsoft.com/office/drawing/2016/5/10/chartex" xmlns:cx3="http://schemas.microsoft.com/office/drawing/2016/5/9/chartex" xmlns:cx2="http://schemas.microsoft.com/office/drawing/2015/10/21/chartex" xmlns:cx1="http://schemas.microsoft.com/office/drawing/2015/9/8/chartex">
             <w:pict>
               <v:shapetype w14:anchorId="4723BB1D" id="_x0000_t202" coordsize="21600,21600" o:spt="202" path="m,l,21600r21600,l21600,xe">
                 <v:stroke joinstyle="miter"/>
@@ -6012,6 +6128,7 @@
       <w:r>
         <w:rPr>
           <w:noProof/>
+          <w:lang w:val="en-US" w:eastAsia="en-US"/>
         </w:rPr>
         <w:drawing>
           <wp:anchor distT="114300" distB="114300" distL="114300" distR="114300" simplePos="0" relativeHeight="251659264" behindDoc="0" locked="0" layoutInCell="1" hidden="0" allowOverlap="1" wp14:anchorId="321B84B6" wp14:editId="64BEFC34">
@@ -6035,7 +6152,7 @@
                     <pic:cNvPicPr preferRelativeResize="0"/>
                   </pic:nvPicPr>
                   <pic:blipFill>
-                    <a:blip r:embed="rId16"/>
+                    <a:blip r:embed="rId15"/>
                     <a:srcRect/>
                     <a:stretch>
                       <a:fillRect/>
@@ -6352,7 +6469,7 @@
     </w:p>
     <w:p>
       <w:pPr>
-        <w:pStyle w:val="u3"/>
+        <w:pStyle w:val="Heading3"/>
         <w:numPr>
           <w:ilvl w:val="2"/>
           <w:numId w:val="11"/>
@@ -6497,6 +6614,7 @@
       <w:r>
         <w:rPr>
           <w:noProof/>
+          <w:lang w:val="en-US" w:eastAsia="en-US"/>
         </w:rPr>
         <w:drawing>
           <wp:anchor distT="114300" distB="114300" distL="114300" distR="114300" simplePos="0" relativeHeight="251667456" behindDoc="0" locked="0" layoutInCell="1" hidden="0" allowOverlap="1" wp14:anchorId="571DDDD1" wp14:editId="1BB4711A">
@@ -6520,7 +6638,7 @@
                     <pic:cNvPicPr preferRelativeResize="0"/>
                   </pic:nvPicPr>
                   <pic:blipFill>
-                    <a:blip r:embed="rId17"/>
+                    <a:blip r:embed="rId16"/>
                     <a:srcRect/>
                     <a:stretch>
                       <a:fillRect/>
@@ -6647,6 +6765,7 @@
       <w:r>
         <w:rPr>
           <w:noProof/>
+          <w:lang w:val="en-US" w:eastAsia="en-US"/>
         </w:rPr>
         <mc:AlternateContent>
           <mc:Choice Requires="wps">
@@ -6687,7 +6806,7 @@
                         <w:txbxContent>
                           <w:p>
                             <w:pPr>
-                              <w:pStyle w:val="Chuthich"/>
+                              <w:pStyle w:val="Caption"/>
                               <w:jc w:val="center"/>
                               <w:rPr>
                                 <w:rFonts w:ascii="Times New Roman" w:eastAsia="Times New Roman" w:hAnsi="Times New Roman" w:cs="Times New Roman"/>
@@ -6699,14 +6818,27 @@
                             <w:r>
                               <w:t xml:space="preserve">Hình </w:t>
                             </w:r>
-                            <w:fldSimple w:instr=" SEQ Hình \* ARABIC ">
-                              <w:r>
-                                <w:rPr>
-                                  <w:noProof/>
-                                </w:rPr>
-                                <w:t>3</w:t>
-                              </w:r>
-                            </w:fldSimple>
+                            <w:r>
+                              <w:fldChar w:fldCharType="begin"/>
+                            </w:r>
+                            <w:r>
+                              <w:instrText xml:space="preserve"> SEQ Hình \* ARABIC </w:instrText>
+                            </w:r>
+                            <w:r>
+                              <w:fldChar w:fldCharType="separate"/>
+                            </w:r>
+                            <w:r>
+                              <w:rPr>
+                                <w:noProof/>
+                              </w:rPr>
+                              <w:t>3</w:t>
+                            </w:r>
+                            <w:r>
+                              <w:rPr>
+                                <w:noProof/>
+                              </w:rPr>
+                              <w:fldChar w:fldCharType="end"/>
+                            </w:r>
                             <w:r>
                               <w:rPr>
                                 <w:lang w:val="en-US"/>
@@ -6732,7 +6864,7 @@
               </wp:anchor>
             </w:drawing>
           </mc:Choice>
-          <mc:Fallback>
+          <mc:Fallback xmlns:w16="http://schemas.microsoft.com/office/word/2018/wordml" xmlns:w16cid="http://schemas.microsoft.com/office/word/2016/wordml/cid" xmlns:w16cex="http://schemas.microsoft.com/office/word/2018/wordml/cex" xmlns:am3d="http://schemas.microsoft.com/office/drawing/2017/model3d" xmlns:aink="http://schemas.microsoft.com/office/drawing/2016/ink" xmlns:cx8="http://schemas.microsoft.com/office/drawing/2016/5/14/chartex" xmlns:cx7="http://schemas.microsoft.com/office/drawing/2016/5/13/chartex" xmlns:cx6="http://schemas.microsoft.com/office/drawing/2016/5/12/chartex" xmlns:cx5="http://schemas.microsoft.com/office/drawing/2016/5/11/chartex" xmlns:cx4="http://schemas.microsoft.com/office/drawing/2016/5/10/chartex" xmlns:cx3="http://schemas.microsoft.com/office/drawing/2016/5/9/chartex" xmlns:cx2="http://schemas.microsoft.com/office/drawing/2015/10/21/chartex" xmlns:cx1="http://schemas.microsoft.com/office/drawing/2015/9/8/chartex">
             <w:pict>
               <v:shape w14:anchorId="60163F26" id="Hộp Văn bản 6" o:spid="_x0000_s1027" type="#_x0000_t202" style="position:absolute;margin-left:26pt;margin-top:86.6pt;width:453pt;height:11.15pt;z-index:251668480;visibility:visible;mso-wrap-style:square;mso-height-percent:0;mso-wrap-distance-left:9pt;mso-wrap-distance-top:0;mso-wrap-distance-right:9pt;mso-wrap-distance-bottom:0;mso-position-horizontal:absolute;mso-position-horizontal-relative:text;mso-position-vertical:absolute;mso-position-vertical-relative:text;mso-height-percent:0;mso-height-relative:margin;v-text-anchor:top" o:gfxdata="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" stroked="f">
                 <v:textbox inset="0,0,0,0">
@@ -6778,7 +6910,7 @@
     </w:p>
     <w:p>
       <w:pPr>
-        <w:pStyle w:val="u1"/>
+        <w:pStyle w:val="Heading1"/>
         <w:numPr>
           <w:ilvl w:val="0"/>
           <w:numId w:val="11"/>
@@ -6801,7 +6933,7 @@
     </w:p>
     <w:p>
       <w:pPr>
-        <w:pStyle w:val="u2"/>
+        <w:pStyle w:val="Heading2"/>
         <w:numPr>
           <w:ilvl w:val="1"/>
           <w:numId w:val="11"/>
@@ -6869,7 +7001,7 @@
     </w:p>
     <w:p>
       <w:pPr>
-        <w:pStyle w:val="u2"/>
+        <w:pStyle w:val="Heading2"/>
         <w:numPr>
           <w:ilvl w:val="1"/>
           <w:numId w:val="11"/>
@@ -6940,7 +7072,7 @@
     </w:p>
     <w:p>
       <w:pPr>
-        <w:pStyle w:val="u1"/>
+        <w:pStyle w:val="Heading1"/>
         <w:rPr>
           <w:rFonts w:ascii="Times New Roman" w:eastAsia="Times New Roman" w:hAnsi="Times New Roman" w:cs="Times New Roman"/>
         </w:rPr>
@@ -6957,40 +7089,131 @@
     <w:p>
       <w:pPr>
         <w:rPr>
-          <w:lang w:val="en-US"/>
-        </w:rPr>
-      </w:pPr>
-      <w:r>
-        <w:rPr>
+          <w:rFonts w:ascii="Times New Roman" w:hAnsi="Times New Roman" w:cs="Times New Roman"/>
+          <w:sz w:val="28"/>
+          <w:szCs w:val="28"/>
+          <w:lang w:val="en-US"/>
+        </w:rPr>
+      </w:pPr>
+      <w:r>
+        <w:rPr>
+          <w:rFonts w:ascii="Times New Roman" w:hAnsi="Times New Roman" w:cs="Times New Roman"/>
+          <w:sz w:val="28"/>
+          <w:szCs w:val="28"/>
           <w:lang w:val="en-US"/>
         </w:rPr>
         <w:t xml:space="preserve">[1] </w:t>
       </w:r>
-    </w:p>
-    <w:p>
-      <w:pPr>
-        <w:rPr>
-          <w:lang w:val="en-US"/>
-        </w:rPr>
-      </w:pPr>
-      <w:r>
-        <w:rPr>
+      <w:r>
+        <w:rPr>
+          <w:rFonts w:ascii="Times New Roman" w:hAnsi="Times New Roman" w:cs="Times New Roman"/>
+          <w:sz w:val="28"/>
+          <w:szCs w:val="28"/>
+          <w:lang w:val="en-US"/>
+        </w:rPr>
+        <w:t>Tiểu luận hệ tin học phân tán</w:t>
+      </w:r>
+      <w:r>
+        <w:rPr>
+          <w:rFonts w:ascii="Times New Roman" w:hAnsi="Times New Roman" w:cs="Times New Roman"/>
+          <w:sz w:val="28"/>
+          <w:szCs w:val="28"/>
+          <w:lang w:val="en-US"/>
+        </w:rPr>
+        <w:t xml:space="preserve">, </w:t>
+      </w:r>
+      <w:r>
+        <w:rPr>
+          <w:rFonts w:ascii="Times New Roman" w:hAnsi="Times New Roman" w:cs="Times New Roman"/>
+          <w:sz w:val="28"/>
+          <w:szCs w:val="28"/>
+          <w:lang w:val="en-US"/>
+        </w:rPr>
+        <w:t>Nguyễn Đăng Huy</w:t>
+      </w:r>
+      <w:r>
+        <w:rPr>
+          <w:rFonts w:ascii="Times New Roman" w:hAnsi="Times New Roman" w:cs="Times New Roman"/>
+          <w:sz w:val="28"/>
+          <w:szCs w:val="28"/>
+          <w:lang w:val="en-US"/>
+        </w:rPr>
+        <w:t>, ĐẠI HỌC BÁCH KHOA – ĐẠI HỌC ĐÀ NẴNG</w:t>
+      </w:r>
+    </w:p>
+    <w:p>
+      <w:pPr>
+        <w:rPr>
+          <w:rFonts w:ascii="Times New Roman" w:hAnsi="Times New Roman" w:cs="Times New Roman"/>
+          <w:sz w:val="28"/>
+          <w:szCs w:val="28"/>
+          <w:lang w:val="en-US"/>
+        </w:rPr>
+      </w:pPr>
+      <w:r>
+        <w:rPr>
+          <w:rFonts w:ascii="Times New Roman" w:hAnsi="Times New Roman" w:cs="Times New Roman"/>
+          <w:sz w:val="28"/>
+          <w:szCs w:val="28"/>
           <w:lang w:val="en-US"/>
         </w:rPr>
         <w:t>[2]</w:t>
       </w:r>
-    </w:p>
-    <w:p>
-      <w:pPr>
-        <w:rPr>
-          <w:lang w:val="en-US"/>
-        </w:rPr>
-      </w:pPr>
-      <w:r>
-        <w:rPr>
-          <w:lang w:val="en-US"/>
-        </w:rPr>
-        <w:t>[3]</w:t>
+      <w:r>
+        <w:rPr>
+          <w:rFonts w:ascii="Times New Roman" w:hAnsi="Times New Roman" w:cs="Times New Roman"/>
+          <w:sz w:val="28"/>
+          <w:szCs w:val="28"/>
+          <w:lang w:val="en-US"/>
+        </w:rPr>
+        <w:t xml:space="preserve"> </w:t>
+      </w:r>
+      <w:r>
+        <w:rPr>
+          <w:rFonts w:ascii="Times New Roman" w:hAnsi="Times New Roman" w:cs="Times New Roman"/>
+          <w:sz w:val="28"/>
+          <w:szCs w:val="28"/>
+          <w:lang w:val="en-US"/>
+        </w:rPr>
+        <w:t>Song song hóa thuật toán lamport trong loại trừ tương hỗ phân tán</w:t>
+      </w:r>
+      <w:r>
+        <w:rPr>
+          <w:rFonts w:ascii="Times New Roman" w:hAnsi="Times New Roman" w:cs="Times New Roman"/>
+          <w:sz w:val="28"/>
+          <w:szCs w:val="28"/>
+          <w:lang w:val="en-US"/>
+        </w:rPr>
+        <w:t xml:space="preserve">, </w:t>
+      </w:r>
+      <w:r>
+        <w:rPr>
+          <w:rFonts w:ascii="Times New Roman" w:hAnsi="Times New Roman" w:cs="Times New Roman"/>
+          <w:sz w:val="28"/>
+          <w:szCs w:val="28"/>
+          <w:lang w:val="en-US"/>
+        </w:rPr>
+        <w:t>Đặng Hùng Vĩ</w:t>
+      </w:r>
+      <w:r>
+        <w:rPr>
+          <w:rFonts w:ascii="Times New Roman" w:hAnsi="Times New Roman" w:cs="Times New Roman"/>
+          <w:sz w:val="28"/>
+          <w:szCs w:val="28"/>
+          <w:lang w:val="en-US"/>
+        </w:rPr>
+        <w:t xml:space="preserve">, </w:t>
+      </w:r>
+      <w:bookmarkStart w:id="31" w:name="_GoBack"/>
+      <w:bookmarkEnd w:id="31"/>
+      <w:r>
+        <w:rPr>
+          <w:rFonts w:ascii="Times New Roman" w:hAnsi="Times New Roman" w:cs="Times New Roman"/>
+          <w:sz w:val="28"/>
+          <w:szCs w:val="28"/>
+          <w:lang w:val="en-US"/>
+        </w:rPr>
+        <w:t>ĐẠI HỌC SƯ PHẠM – ĐẠI HỌC ĐÀ NẴNG</w:t>
       </w:r>
     </w:p>
     <w:p>
@@ -7043,7 +7266,7 @@
       </w:pPr>
     </w:p>
     <w:sectPr>
-      <w:footerReference w:type="default" r:id="rId18"/>
+      <w:footerReference w:type="default" r:id="rId17"/>
       <w:pgSz w:w="11909" w:h="16834"/>
       <w:pgMar w:top="1440" w:right="1144" w:bottom="1440" w:left="1700" w:header="1133" w:footer="1133" w:gutter="0"/>
       <w:pgBorders w:display="firstPage" w:offsetFrom="page">
@@ -7062,7 +7285,7 @@
 </file>
 
 <file path=word/comments.xml><?xml version="1.0" encoding="utf-8"?>
-<w:comments xmlns:wpc="http://schemas.microsoft.com/office/word/2010/wordprocessingCanvas" xmlns:cx="http://schemas.microsoft.com/office/drawing/2014/chartex" xmlns:cx1="http://schemas.microsoft.com/office/drawing/2015/9/8/chartex" xmlns:cx2="http://schemas.microsoft.com/office/drawing/2015/10/21/chartex" xmlns:cx3="http://schemas.microsoft.com/office/drawing/2016/5/9/chartex" xmlns:cx4="http://schemas.microsoft.com/office/drawing/2016/5/10/chartex" xmlns:cx5="http://schemas.microsoft.com/office/drawing/2016/5/11/chartex" xmlns:cx6="http://schemas.microsoft.com/office/drawing/2016/5/12/chartex" xmlns:cx7="http://schemas.microsoft.com/office/drawing/2016/5/13/chartex" xmlns:cx8="http://schemas.microsoft.com/office/drawing/2016/5/14/chartex" xmlns:mc="http://schemas.openxmlformats.org/markup-compatibility/2006" xmlns:aink="http://schemas.microsoft.com/office/drawing/2016/ink" xmlns:am3d="http://schemas.microsoft.com/office/drawing/2017/model3d" xmlns:o="urn:schemas-microsoft-com:office:office" xmlns:r="http://schemas.openxmlformats.org/officeDocument/2006/relationships" xmlns:m="http://schemas.openxmlformats.org/officeDocument/2006/math" xmlns:v="urn:schemas-microsoft-com:vml" xmlns:wp14="http://schemas.microsoft.com/office/word/2010/wordprocessingDrawing" xmlns:wp="http://schemas.openxmlformats.org/drawingml/2006/wordprocessingDrawing" xmlns:w10="urn:schemas-microsoft-com:office:word" xmlns:w="http://schemas.openxmlformats.org/wordprocessingml/2006/main" xmlns:w14="http://schemas.microsoft.com/office/word/2010/wordml" xmlns:w15="http://schemas.microsoft.com/office/word/2012/wordml" xmlns:w16cex="http://schemas.microsoft.com/office/word/2018/wordml/cex" xmlns:w16cid="http://schemas.microsoft.com/office/word/2016/wordml/cid" xmlns:w16="http://schemas.microsoft.com/office/word/2018/wordml" xmlns:w16se="http://schemas.microsoft.com/office/word/2015/wordml/symex" xmlns:wpg="http://schemas.microsoft.com/office/word/2010/wordprocessingGroup" xmlns:wpi="http://schemas.microsoft.com/office/word/2010/wordprocessingInk" xmlns:wne="http://schemas.microsoft.com/office/word/2006/wordml" xmlns:wps="http://schemas.microsoft.com/office/word/2010/wordprocessingShape" mc:Ignorable="w14 w15 w16se w16cid w16 w16cex wp14">
+<w:comments xmlns:wpc="http://schemas.microsoft.com/office/word/2010/wordprocessingCanvas" xmlns:cx="http://schemas.microsoft.com/office/drawing/2014/chartex" xmlns:mc="http://schemas.openxmlformats.org/markup-compatibility/2006" xmlns:o="urn:schemas-microsoft-com:office:office" xmlns:r="http://schemas.openxmlformats.org/officeDocument/2006/relationships" xmlns:m="http://schemas.openxmlformats.org/officeDocument/2006/math" xmlns:v="urn:schemas-microsoft-com:vml" xmlns:wp14="http://schemas.microsoft.com/office/word/2010/wordprocessingDrawing" xmlns:wp="http://schemas.openxmlformats.org/drawingml/2006/wordprocessingDrawing" xmlns:w10="urn:schemas-microsoft-com:office:word" xmlns:w="http://schemas.openxmlformats.org/wordprocessingml/2006/main" xmlns:w14="http://schemas.microsoft.com/office/word/2010/wordml" xmlns:w15="http://schemas.microsoft.com/office/word/2012/wordml" xmlns:w16se="http://schemas.microsoft.com/office/word/2015/wordml/symex" xmlns:wpg="http://schemas.microsoft.com/office/word/2010/wordprocessingGroup" xmlns:wpi="http://schemas.microsoft.com/office/word/2010/wordprocessingInk" xmlns:wne="http://schemas.microsoft.com/office/word/2006/wordml" xmlns:wps="http://schemas.microsoft.com/office/word/2010/wordprocessingShape" mc:Ignorable="w14 w15 w16se wp14">
   <w:comment w:id="4" w:author="An M. TRINH" w:date="2020-11-04T15:39:00Z" w:initials="">
     <w:p>
       <w:pPr>
@@ -7247,7 +7470,7 @@
 </file>
 
 <file path=word/commentsExtended.xml><?xml version="1.0" encoding="utf-8"?>
-<w15:commentsEx xmlns:wpc="http://schemas.microsoft.com/office/word/2010/wordprocessingCanvas" xmlns:cx="http://schemas.microsoft.com/office/drawing/2014/chartex" xmlns:cx1="http://schemas.microsoft.com/office/drawing/2015/9/8/chartex" xmlns:cx2="http://schemas.microsoft.com/office/drawing/2015/10/21/chartex" xmlns:cx3="http://schemas.microsoft.com/office/drawing/2016/5/9/chartex" xmlns:cx4="http://schemas.microsoft.com/office/drawing/2016/5/10/chartex" xmlns:cx5="http://schemas.microsoft.com/office/drawing/2016/5/11/chartex" xmlns:cx6="http://schemas.microsoft.com/office/drawing/2016/5/12/chartex" xmlns:cx7="http://schemas.microsoft.com/office/drawing/2016/5/13/chartex" xmlns:cx8="http://schemas.microsoft.com/office/drawing/2016/5/14/chartex" xmlns:mc="http://schemas.openxmlformats.org/markup-compatibility/2006" xmlns:aink="http://schemas.microsoft.com/office/drawing/2016/ink" xmlns:am3d="http://schemas.microsoft.com/office/drawing/2017/model3d" xmlns:o="urn:schemas-microsoft-com:office:office" xmlns:r="http://schemas.openxmlformats.org/officeDocument/2006/relationships" xmlns:m="http://schemas.openxmlformats.org/officeDocument/2006/math" xmlns:v="urn:schemas-microsoft-com:vml" xmlns:wp14="http://schemas.microsoft.com/office/word/2010/wordprocessingDrawing" xmlns:wp="http://schemas.openxmlformats.org/drawingml/2006/wordprocessingDrawing" xmlns:w10="urn:schemas-microsoft-com:office:word" xmlns:w="http://schemas.openxmlformats.org/wordprocessingml/2006/main" xmlns:w14="http://schemas.microsoft.com/office/word/2010/wordml" xmlns:w15="http://schemas.microsoft.com/office/word/2012/wordml" xmlns:w16cex="http://schemas.microsoft.com/office/word/2018/wordml/cex" xmlns:w16cid="http://schemas.microsoft.com/office/word/2016/wordml/cid" xmlns:w16="http://schemas.microsoft.com/office/word/2018/wordml" xmlns:w16se="http://schemas.microsoft.com/office/word/2015/wordml/symex" xmlns:wpg="http://schemas.microsoft.com/office/word/2010/wordprocessingGroup" xmlns:wpi="http://schemas.microsoft.com/office/word/2010/wordprocessingInk" xmlns:wne="http://schemas.microsoft.com/office/word/2006/wordml" xmlns:wps="http://schemas.microsoft.com/office/word/2010/wordprocessingShape" mc:Ignorable="w14 w15 w16se w16cid w16 w16cex wp14">
+<w15:commentsEx xmlns:wpc="http://schemas.microsoft.com/office/word/2010/wordprocessingCanvas" xmlns:cx="http://schemas.microsoft.com/office/drawing/2014/chartex" xmlns:mc="http://schemas.openxmlformats.org/markup-compatibility/2006" xmlns:o="urn:schemas-microsoft-com:office:office" xmlns:r="http://schemas.openxmlformats.org/officeDocument/2006/relationships" xmlns:m="http://schemas.openxmlformats.org/officeDocument/2006/math" xmlns:v="urn:schemas-microsoft-com:vml" xmlns:wp14="http://schemas.microsoft.com/office/word/2010/wordprocessingDrawing" xmlns:wp="http://schemas.openxmlformats.org/drawingml/2006/wordprocessingDrawing" xmlns:w10="urn:schemas-microsoft-com:office:word" xmlns:w="http://schemas.openxmlformats.org/wordprocessingml/2006/main" xmlns:w14="http://schemas.microsoft.com/office/word/2010/wordml" xmlns:w15="http://schemas.microsoft.com/office/word/2012/wordml" xmlns:w16se="http://schemas.microsoft.com/office/word/2015/wordml/symex" xmlns:wpg="http://schemas.microsoft.com/office/word/2010/wordprocessingGroup" xmlns:wpi="http://schemas.microsoft.com/office/word/2010/wordprocessingInk" xmlns:wne="http://schemas.microsoft.com/office/word/2006/wordml" xmlns:wps="http://schemas.microsoft.com/office/word/2010/wordprocessingShape" mc:Ignorable="w14 w15 w16se wp14">
   <w15:commentEx w15:paraId="6EEFB71B" w15:done="1"/>
   <w15:commentEx w15:paraId="74D10357" w15:done="1"/>
 </w15:commentsEx>
@@ -7261,7 +7484,7 @@
 </file>
 
 <file path=word/endnotes.xml><?xml version="1.0" encoding="utf-8"?>
-<w:endnotes xmlns:wpc="http://schemas.microsoft.com/office/word/2010/wordprocessingCanvas" xmlns:cx="http://schemas.microsoft.com/office/drawing/2014/chartex" xmlns:cx1="http://schemas.microsoft.com/office/drawing/2015/9/8/chartex" xmlns:cx2="http://schemas.microsoft.com/office/drawing/2015/10/21/chartex" xmlns:cx3="http://schemas.microsoft.com/office/drawing/2016/5/9/chartex" xmlns:cx4="http://schemas.microsoft.com/office/drawing/2016/5/10/chartex" xmlns:cx5="http://schemas.microsoft.com/office/drawing/2016/5/11/chartex" xmlns:cx6="http://schemas.microsoft.com/office/drawing/2016/5/12/chartex" xmlns:cx7="http://schemas.microsoft.com/office/drawing/2016/5/13/chartex" xmlns:cx8="http://schemas.microsoft.com/office/drawing/2016/5/14/chartex" xmlns:mc="http://schemas.openxmlformats.org/markup-compatibility/2006" xmlns:aink="http://schemas.microsoft.com/office/drawing/2016/ink" xmlns:am3d="http://schemas.microsoft.com/office/drawing/2017/model3d" xmlns:o="urn:schemas-microsoft-com:office:office" xmlns:r="http://schemas.openxmlformats.org/officeDocument/2006/relationships" xmlns:m="http://schemas.openxmlformats.org/officeDocument/2006/math" xmlns:v="urn:schemas-microsoft-com:vml" xmlns:wp14="http://schemas.microsoft.com/office/word/2010/wordprocessingDrawing" xmlns:wp="http://schemas.openxmlformats.org/drawingml/2006/wordprocessingDrawing" xmlns:w10="urn:schemas-microsoft-com:office:word" xmlns:w="http://schemas.openxmlformats.org/wordprocessingml/2006/main" xmlns:w14="http://schemas.microsoft.com/office/word/2010/wordml" xmlns:w15="http://schemas.microsoft.com/office/word/2012/wordml" xmlns:w16cex="http://schemas.microsoft.com/office/word/2018/wordml/cex" xmlns:w16cid="http://schemas.microsoft.com/office/word/2016/wordml/cid" xmlns:w16="http://schemas.microsoft.com/office/word/2018/wordml" xmlns:w16se="http://schemas.microsoft.com/office/word/2015/wordml/symex" xmlns:wpg="http://schemas.microsoft.com/office/word/2010/wordprocessingGroup" xmlns:wpi="http://schemas.microsoft.com/office/word/2010/wordprocessingInk" xmlns:wne="http://schemas.microsoft.com/office/word/2006/wordml" xmlns:wps="http://schemas.microsoft.com/office/word/2010/wordprocessingShape" mc:Ignorable="w14 w15 w16se w16cid w16 w16cex wp14">
+<w:endnotes xmlns:wpc="http://schemas.microsoft.com/office/word/2010/wordprocessingCanvas" xmlns:cx="http://schemas.microsoft.com/office/drawing/2014/chartex" xmlns:mc="http://schemas.openxmlformats.org/markup-compatibility/2006" xmlns:o="urn:schemas-microsoft-com:office:office" xmlns:r="http://schemas.openxmlformats.org/officeDocument/2006/relationships" xmlns:m="http://schemas.openxmlformats.org/officeDocument/2006/math" xmlns:v="urn:schemas-microsoft-com:vml" xmlns:wp14="http://schemas.microsoft.com/office/word/2010/wordprocessingDrawing" xmlns:wp="http://schemas.openxmlformats.org/drawingml/2006/wordprocessingDrawing" xmlns:w10="urn:schemas-microsoft-com:office:word" xmlns:w="http://schemas.openxmlformats.org/wordprocessingml/2006/main" xmlns:w14="http://schemas.microsoft.com/office/word/2010/wordml" xmlns:w15="http://schemas.microsoft.com/office/word/2012/wordml" xmlns:w16se="http://schemas.microsoft.com/office/word/2015/wordml/symex" xmlns:wpg="http://schemas.microsoft.com/office/word/2010/wordprocessingGroup" xmlns:wpi="http://schemas.microsoft.com/office/word/2010/wordprocessingInk" xmlns:wne="http://schemas.microsoft.com/office/word/2006/wordml" xmlns:wps="http://schemas.microsoft.com/office/word/2010/wordprocessingShape" mc:Ignorable="w14 w15 w16se wp14">
   <w:endnote w:type="separator" w:id="-1">
     <w:p>
       <w:pPr>
@@ -7286,7 +7509,7 @@
 </file>
 
 <file path=word/footer1.xml><?xml version="1.0" encoding="utf-8"?>
-<w:ftr xmlns:wpc="http://schemas.microsoft.com/office/word/2010/wordprocessingCanvas" xmlns:cx="http://schemas.microsoft.com/office/drawing/2014/chartex" xmlns:cx1="http://schemas.microsoft.com/office/drawing/2015/9/8/chartex" xmlns:cx2="http://schemas.microsoft.com/office/drawing/2015/10/21/chartex" xmlns:cx3="http://schemas.microsoft.com/office/drawing/2016/5/9/chartex" xmlns:cx4="http://schemas.microsoft.com/office/drawing/2016/5/10/chartex" xmlns:cx5="http://schemas.microsoft.com/office/drawing/2016/5/11/chartex" xmlns:cx6="http://schemas.microsoft.com/office/drawing/2016/5/12/chartex" xmlns:cx7="http://schemas.microsoft.com/office/drawing/2016/5/13/chartex" xmlns:cx8="http://schemas.microsoft.com/office/drawing/2016/5/14/chartex" xmlns:mc="http://schemas.openxmlformats.org/markup-compatibility/2006" xmlns:aink="http://schemas.microsoft.com/office/drawing/2016/ink" xmlns:am3d="http://schemas.microsoft.com/office/drawing/2017/model3d" xmlns:o="urn:schemas-microsoft-com:office:office" xmlns:r="http://schemas.openxmlformats.org/officeDocument/2006/relationships" xmlns:m="http://schemas.openxmlformats.org/officeDocument/2006/math" xmlns:v="urn:schemas-microsoft-com:vml" xmlns:wp14="http://schemas.microsoft.com/office/word/2010/wordprocessingDrawing" xmlns:wp="http://schemas.openxmlformats.org/drawingml/2006/wordprocessingDrawing" xmlns:w10="urn:schemas-microsoft-com:office:word" xmlns:w="http://schemas.openxmlformats.org/wordprocessingml/2006/main" xmlns:w14="http://schemas.microsoft.com/office/word/2010/wordml" xmlns:w15="http://schemas.microsoft.com/office/word/2012/wordml" xmlns:w16cex="http://schemas.microsoft.com/office/word/2018/wordml/cex" xmlns:w16cid="http://schemas.microsoft.com/office/word/2016/wordml/cid" xmlns:w16="http://schemas.microsoft.com/office/word/2018/wordml" xmlns:w16se="http://schemas.microsoft.com/office/word/2015/wordml/symex" xmlns:wpg="http://schemas.microsoft.com/office/word/2010/wordprocessingGroup" xmlns:wpi="http://schemas.microsoft.com/office/word/2010/wordprocessingInk" xmlns:wne="http://schemas.microsoft.com/office/word/2006/wordml" xmlns:wps="http://schemas.microsoft.com/office/word/2010/wordprocessingShape" mc:Ignorable="w14 w15 w16se w16cid w16 w16cex wp14">
+<w:ftr xmlns:wpc="http://schemas.microsoft.com/office/word/2010/wordprocessingCanvas" xmlns:cx="http://schemas.microsoft.com/office/drawing/2014/chartex" xmlns:mc="http://schemas.openxmlformats.org/markup-compatibility/2006" xmlns:o="urn:schemas-microsoft-com:office:office" xmlns:r="http://schemas.openxmlformats.org/officeDocument/2006/relationships" xmlns:m="http://schemas.openxmlformats.org/officeDocument/2006/math" xmlns:v="urn:schemas-microsoft-com:vml" xmlns:wp14="http://schemas.microsoft.com/office/word/2010/wordprocessingDrawing" xmlns:wp="http://schemas.openxmlformats.org/drawingml/2006/wordprocessingDrawing" xmlns:w10="urn:schemas-microsoft-com:office:word" xmlns:w="http://schemas.openxmlformats.org/wordprocessingml/2006/main" xmlns:w14="http://schemas.microsoft.com/office/word/2010/wordml" xmlns:w15="http://schemas.microsoft.com/office/word/2012/wordml" xmlns:w16se="http://schemas.microsoft.com/office/word/2015/wordml/symex" xmlns:wpg="http://schemas.microsoft.com/office/word/2010/wordprocessingGroup" xmlns:wpi="http://schemas.microsoft.com/office/word/2010/wordprocessingInk" xmlns:wne="http://schemas.microsoft.com/office/word/2006/wordml" xmlns:wps="http://schemas.microsoft.com/office/word/2010/wordprocessingShape" mc:Ignorable="w14 w15 w16se wp14">
   <w:sdt>
     <w:sdtPr>
       <w:id w:val="-1705240830"/>
@@ -7299,7 +7522,7 @@
     <w:sdtContent>
       <w:p>
         <w:pPr>
-          <w:pStyle w:val="Chntrang"/>
+          <w:pStyle w:val="Footer"/>
           <w:jc w:val="right"/>
         </w:pPr>
         <w:r>
@@ -7313,9 +7536,10 @@
         </w:r>
         <w:r>
           <w:rPr>
+            <w:noProof/>
             <w:lang w:val="vi-VN"/>
           </w:rPr>
-          <w:t>2</w:t>
+          <w:t>13</w:t>
         </w:r>
         <w:r>
           <w:fldChar w:fldCharType="end"/>
@@ -7325,7 +7549,7 @@
   </w:sdt>
   <w:p>
     <w:pPr>
-      <w:pStyle w:val="Chntrang"/>
+      <w:pStyle w:val="Footer"/>
       <w:rPr>
         <w:lang w:val="en-US"/>
       </w:rPr>
@@ -7335,7 +7559,7 @@
 </file>
 
 <file path=word/footnotes.xml><?xml version="1.0" encoding="utf-8"?>
-<w:footnotes xmlns:wpc="http://schemas.microsoft.com/office/word/2010/wordprocessingCanvas" xmlns:cx="http://schemas.microsoft.com/office/drawing/2014/chartex" xmlns:cx1="http://schemas.microsoft.com/office/drawing/2015/9/8/chartex" xmlns:cx2="http://schemas.microsoft.com/office/drawing/2015/10/21/chartex" xmlns:cx3="http://schemas.microsoft.com/office/drawing/2016/5/9/chartex" xmlns:cx4="http://schemas.microsoft.com/office/drawing/2016/5/10/chartex" xmlns:cx5="http://schemas.microsoft.com/office/drawing/2016/5/11/chartex" xmlns:cx6="http://schemas.microsoft.com/office/drawing/2016/5/12/chartex" xmlns:cx7="http://schemas.microsoft.com/office/drawing/2016/5/13/chartex" xmlns:cx8="http://schemas.microsoft.com/office/drawing/2016/5/14/chartex" xmlns:mc="http://schemas.openxmlformats.org/markup-compatibility/2006" xmlns:aink="http://schemas.microsoft.com/office/drawing/2016/ink" xmlns:am3d="http://schemas.microsoft.com/office/drawing/2017/model3d" xmlns:o="urn:schemas-microsoft-com:office:office" xmlns:r="http://schemas.openxmlformats.org/officeDocument/2006/relationships" xmlns:m="http://schemas.openxmlformats.org/officeDocument/2006/math" xmlns:v="urn:schemas-microsoft-com:vml" xmlns:wp14="http://schemas.microsoft.com/office/word/2010/wordprocessingDrawing" xmlns:wp="http://schemas.openxmlformats.org/drawingml/2006/wordprocessingDrawing" xmlns:w10="urn:schemas-microsoft-com:office:word" xmlns:w="http://schemas.openxmlformats.org/wordprocessingml/2006/main" xmlns:w14="http://schemas.microsoft.com/office/word/2010/wordml" xmlns:w15="http://schemas.microsoft.com/office/word/2012/wordml" xmlns:w16cex="http://schemas.microsoft.com/office/word/2018/wordml/cex" xmlns:w16cid="http://schemas.microsoft.com/office/word/2016/wordml/cid" xmlns:w16="http://schemas.microsoft.com/office/word/2018/wordml" xmlns:w16se="http://schemas.microsoft.com/office/word/2015/wordml/symex" xmlns:wpg="http://schemas.microsoft.com/office/word/2010/wordprocessingGroup" xmlns:wpi="http://schemas.microsoft.com/office/word/2010/wordprocessingInk" xmlns:wne="http://schemas.microsoft.com/office/word/2006/wordml" xmlns:wps="http://schemas.microsoft.com/office/word/2010/wordprocessingShape" mc:Ignorable="w14 w15 w16se w16cid w16 w16cex wp14">
+<w:footnotes xmlns:wpc="http://schemas.microsoft.com/office/word/2010/wordprocessingCanvas" xmlns:cx="http://schemas.microsoft.com/office/drawing/2014/chartex" xmlns:mc="http://schemas.openxmlformats.org/markup-compatibility/2006" xmlns:o="urn:schemas-microsoft-com:office:office" xmlns:r="http://schemas.openxmlformats.org/officeDocument/2006/relationships" xmlns:m="http://schemas.openxmlformats.org/officeDocument/2006/math" xmlns:v="urn:schemas-microsoft-com:vml" xmlns:wp14="http://schemas.microsoft.com/office/word/2010/wordprocessingDrawing" xmlns:wp="http://schemas.openxmlformats.org/drawingml/2006/wordprocessingDrawing" xmlns:w10="urn:schemas-microsoft-com:office:word" xmlns:w="http://schemas.openxmlformats.org/wordprocessingml/2006/main" xmlns:w14="http://schemas.microsoft.com/office/word/2010/wordml" xmlns:w15="http://schemas.microsoft.com/office/word/2012/wordml" xmlns:w16se="http://schemas.microsoft.com/office/word/2015/wordml/symex" xmlns:wpg="http://schemas.microsoft.com/office/word/2010/wordprocessingGroup" xmlns:wpi="http://schemas.microsoft.com/office/word/2010/wordprocessingInk" xmlns:wne="http://schemas.microsoft.com/office/word/2006/wordml" xmlns:wps="http://schemas.microsoft.com/office/word/2010/wordprocessingShape" mc:Ignorable="w14 w15 w16se wp14">
   <w:footnote w:type="separator" w:id="-1">
     <w:p>
       <w:pPr>
@@ -7360,7 +7584,7 @@
 </file>
 
 <file path=word/numbering.xml><?xml version="1.0" encoding="utf-8"?>
-<w:numbering xmlns:wpc="http://schemas.microsoft.com/office/word/2010/wordprocessingCanvas" xmlns:cx="http://schemas.microsoft.com/office/drawing/2014/chartex" xmlns:cx1="http://schemas.microsoft.com/office/drawing/2015/9/8/chartex" xmlns:cx2="http://schemas.microsoft.com/office/drawing/2015/10/21/chartex" xmlns:cx3="http://schemas.microsoft.com/office/drawing/2016/5/9/chartex" xmlns:cx4="http://schemas.microsoft.com/office/drawing/2016/5/10/chartex" xmlns:cx5="http://schemas.microsoft.com/office/drawing/2016/5/11/chartex" xmlns:cx6="http://schemas.microsoft.com/office/drawing/2016/5/12/chartex" xmlns:cx7="http://schemas.microsoft.com/office/drawing/2016/5/13/chartex" xmlns:cx8="http://schemas.microsoft.com/office/drawing/2016/5/14/chartex" xmlns:mc="http://schemas.openxmlformats.org/markup-compatibility/2006" xmlns:aink="http://schemas.microsoft.com/office/drawing/2016/ink" xmlns:am3d="http://schemas.microsoft.com/office/drawing/2017/model3d" xmlns:o="urn:schemas-microsoft-com:office:office" xmlns:r="http://schemas.openxmlformats.org/officeDocument/2006/relationships" xmlns:m="http://schemas.openxmlformats.org/officeDocument/2006/math" xmlns:v="urn:schemas-microsoft-com:vml" xmlns:wp14="http://schemas.microsoft.com/office/word/2010/wordprocessingDrawing" xmlns:wp="http://schemas.openxmlformats.org/drawingml/2006/wordprocessingDrawing" xmlns:w10="urn:schemas-microsoft-com:office:word" xmlns:w="http://schemas.openxmlformats.org/wordprocessingml/2006/main" xmlns:w14="http://schemas.microsoft.com/office/word/2010/wordml" xmlns:w15="http://schemas.microsoft.com/office/word/2012/wordml" xmlns:w16cex="http://schemas.microsoft.com/office/word/2018/wordml/cex" xmlns:w16cid="http://schemas.microsoft.com/office/word/2016/wordml/cid" xmlns:w16="http://schemas.microsoft.com/office/word/2018/wordml" xmlns:w16se="http://schemas.microsoft.com/office/word/2015/wordml/symex" xmlns:wpg="http://schemas.microsoft.com/office/word/2010/wordprocessingGroup" xmlns:wpi="http://schemas.microsoft.com/office/word/2010/wordprocessingInk" xmlns:wne="http://schemas.microsoft.com/office/word/2006/wordml" xmlns:wps="http://schemas.microsoft.com/office/word/2010/wordprocessingShape" mc:Ignorable="w14 w15 w16se w16cid w16 w16cex wp14">
+<w:numbering xmlns:wpc="http://schemas.microsoft.com/office/word/2010/wordprocessingCanvas" xmlns:cx="http://schemas.microsoft.com/office/drawing/2014/chartex" xmlns:mc="http://schemas.openxmlformats.org/markup-compatibility/2006" xmlns:o="urn:schemas-microsoft-com:office:office" xmlns:r="http://schemas.openxmlformats.org/officeDocument/2006/relationships" xmlns:m="http://schemas.openxmlformats.org/officeDocument/2006/math" xmlns:v="urn:schemas-microsoft-com:vml" xmlns:wp14="http://schemas.microsoft.com/office/word/2010/wordprocessingDrawing" xmlns:wp="http://schemas.openxmlformats.org/drawingml/2006/wordprocessingDrawing" xmlns:w10="urn:schemas-microsoft-com:office:word" xmlns:w="http://schemas.openxmlformats.org/wordprocessingml/2006/main" xmlns:w14="http://schemas.microsoft.com/office/word/2010/wordml" xmlns:w15="http://schemas.microsoft.com/office/word/2012/wordml" xmlns:w16se="http://schemas.microsoft.com/office/word/2015/wordml/symex" xmlns:wpg="http://schemas.microsoft.com/office/word/2010/wordprocessingGroup" xmlns:wpi="http://schemas.microsoft.com/office/word/2010/wordprocessingInk" xmlns:wne="http://schemas.microsoft.com/office/word/2006/wordml" xmlns:wps="http://schemas.microsoft.com/office/word/2010/wordprocessingShape" mc:Ignorable="w14 w15 w16se wp14">
   <w:abstractNum w:abstractNumId="0" w15:restartNumberingAfterBreak="0">
     <w:nsid w:val="08030348"/>
     <w:multiLevelType w:val="hybridMultilevel"/>
@@ -9616,7 +9840,7 @@
 </file>
 
 <file path=word/styles.xml><?xml version="1.0" encoding="utf-8"?>
-<w:styles xmlns:mc="http://schemas.openxmlformats.org/markup-compatibility/2006" xmlns:r="http://schemas.openxmlformats.org/officeDocument/2006/relationships" xmlns:w="http://schemas.openxmlformats.org/wordprocessingml/2006/main" xmlns:w14="http://schemas.microsoft.com/office/word/2010/wordml" xmlns:w15="http://schemas.microsoft.com/office/word/2012/wordml" xmlns:w16cex="http://schemas.microsoft.com/office/word/2018/wordml/cex" xmlns:w16cid="http://schemas.microsoft.com/office/word/2016/wordml/cid" xmlns:w16="http://schemas.microsoft.com/office/word/2018/wordml" xmlns:w16se="http://schemas.microsoft.com/office/word/2015/wordml/symex" mc:Ignorable="w14 w15 w16se w16cid w16 w16cex">
+<w:styles xmlns:mc="http://schemas.openxmlformats.org/markup-compatibility/2006" xmlns:r="http://schemas.openxmlformats.org/officeDocument/2006/relationships" xmlns:w="http://schemas.openxmlformats.org/wordprocessingml/2006/main" xmlns:w14="http://schemas.microsoft.com/office/word/2010/wordml" xmlns:w15="http://schemas.microsoft.com/office/word/2012/wordml" xmlns:w16se="http://schemas.microsoft.com/office/word/2015/wordml/symex" mc:Ignorable="w14 w15 w16se">
   <w:docDefaults>
     <w:rPrDefault>
       <w:rPr>
@@ -9632,7 +9856,7 @@
       </w:pPr>
     </w:pPrDefault>
   </w:docDefaults>
-  <w:latentStyles w:defLockedState="0" w:defUIPriority="99" w:defSemiHidden="0" w:defUnhideWhenUsed="0" w:defQFormat="0" w:count="376">
+  <w:latentStyles w:defLockedState="0" w:defUIPriority="99" w:defSemiHidden="0" w:defUnhideWhenUsed="0" w:defQFormat="0" w:count="371">
     <w:lsdException w:name="Normal" w:uiPriority="0" w:qFormat="1"/>
     <w:lsdException w:name="heading 1" w:uiPriority="9" w:qFormat="1"/>
     <w:lsdException w:name="heading 2" w:semiHidden="1" w:uiPriority="9" w:unhideWhenUsed="1" w:qFormat="1"/>
@@ -10004,20 +10228,15 @@
     <w:lsdException w:name="List Table 5 Dark Accent 6" w:uiPriority="50"/>
     <w:lsdException w:name="List Table 6 Colorful Accent 6" w:uiPriority="51"/>
     <w:lsdException w:name="List Table 7 Colorful Accent 6" w:uiPriority="52"/>
-    <w:lsdException w:name="Mention" w:semiHidden="1" w:unhideWhenUsed="1"/>
-    <w:lsdException w:name="Smart Hyperlink" w:semiHidden="1" w:unhideWhenUsed="1"/>
-    <w:lsdException w:name="Hashtag" w:semiHidden="1" w:unhideWhenUsed="1"/>
-    <w:lsdException w:name="Unresolved Mention" w:semiHidden="1" w:unhideWhenUsed="1"/>
-    <w:lsdException w:name="Smart Link" w:semiHidden="1" w:unhideWhenUsed="1"/>
   </w:latentStyles>
-  <w:style w:type="paragraph" w:default="1" w:styleId="Binhthng">
+  <w:style w:type="paragraph" w:default="1" w:styleId="Normal">
     <w:name w:val="Normal"/>
     <w:qFormat/>
   </w:style>
-  <w:style w:type="paragraph" w:styleId="u1">
+  <w:style w:type="paragraph" w:styleId="Heading1">
     <w:name w:val="heading 1"/>
-    <w:basedOn w:val="Binhthng"/>
-    <w:next w:val="Binhthng"/>
+    <w:basedOn w:val="Normal"/>
+    <w:next w:val="Normal"/>
     <w:uiPriority w:val="9"/>
     <w:qFormat/>
     <w:pPr>
@@ -10031,10 +10250,10 @@
       <w:szCs w:val="40"/>
     </w:rPr>
   </w:style>
-  <w:style w:type="paragraph" w:styleId="u2">
+  <w:style w:type="paragraph" w:styleId="Heading2">
     <w:name w:val="heading 2"/>
-    <w:basedOn w:val="Binhthng"/>
-    <w:next w:val="Binhthng"/>
+    <w:basedOn w:val="Normal"/>
+    <w:next w:val="Normal"/>
     <w:uiPriority w:val="9"/>
     <w:unhideWhenUsed/>
     <w:qFormat/>
@@ -10050,10 +10269,10 @@
       <w:szCs w:val="32"/>
     </w:rPr>
   </w:style>
-  <w:style w:type="paragraph" w:styleId="u3">
+  <w:style w:type="paragraph" w:styleId="Heading3">
     <w:name w:val="heading 3"/>
-    <w:basedOn w:val="Binhthng"/>
-    <w:next w:val="Binhthng"/>
+    <w:basedOn w:val="Normal"/>
+    <w:next w:val="Normal"/>
     <w:uiPriority w:val="9"/>
     <w:unhideWhenUsed/>
     <w:qFormat/>
@@ -10069,10 +10288,10 @@
       <w:szCs w:val="28"/>
     </w:rPr>
   </w:style>
-  <w:style w:type="paragraph" w:styleId="u4">
+  <w:style w:type="paragraph" w:styleId="Heading4">
     <w:name w:val="heading 4"/>
-    <w:basedOn w:val="Binhthng"/>
-    <w:next w:val="Binhthng"/>
+    <w:basedOn w:val="Normal"/>
+    <w:next w:val="Normal"/>
     <w:uiPriority w:val="9"/>
     <w:unhideWhenUsed/>
     <w:qFormat/>
@@ -10088,10 +10307,10 @@
       <w:szCs w:val="24"/>
     </w:rPr>
   </w:style>
-  <w:style w:type="paragraph" w:styleId="u5">
+  <w:style w:type="paragraph" w:styleId="Heading5">
     <w:name w:val="heading 5"/>
-    <w:basedOn w:val="Binhthng"/>
-    <w:next w:val="Binhthng"/>
+    <w:basedOn w:val="Normal"/>
+    <w:next w:val="Normal"/>
     <w:uiPriority w:val="9"/>
     <w:semiHidden/>
     <w:unhideWhenUsed/>
@@ -10106,10 +10325,10 @@
       <w:color w:val="666666"/>
     </w:rPr>
   </w:style>
-  <w:style w:type="paragraph" w:styleId="u6">
+  <w:style w:type="paragraph" w:styleId="Heading6">
     <w:name w:val="heading 6"/>
-    <w:basedOn w:val="Binhthng"/>
-    <w:next w:val="Binhthng"/>
+    <w:basedOn w:val="Normal"/>
+    <w:next w:val="Normal"/>
     <w:uiPriority w:val="9"/>
     <w:semiHidden/>
     <w:unhideWhenUsed/>
@@ -10125,13 +10344,13 @@
       <w:color w:val="666666"/>
     </w:rPr>
   </w:style>
-  <w:style w:type="character" w:default="1" w:styleId="Phngmcinhcuaoanvn">
+  <w:style w:type="character" w:default="1" w:styleId="DefaultParagraphFont">
     <w:name w:val="Default Paragraph Font"/>
     <w:uiPriority w:val="1"/>
     <w:semiHidden/>
     <w:unhideWhenUsed/>
   </w:style>
-  <w:style w:type="table" w:default="1" w:styleId="BangThngthng">
+  <w:style w:type="table" w:default="1" w:styleId="TableNormal">
     <w:name w:val="Normal Table"/>
     <w:uiPriority w:val="99"/>
     <w:semiHidden/>
@@ -10146,14 +10365,14 @@
       </w:tblCellMar>
     </w:tblPr>
   </w:style>
-  <w:style w:type="numbering" w:default="1" w:styleId="Khngco">
+  <w:style w:type="numbering" w:default="1" w:styleId="NoList">
     <w:name w:val="No List"/>
     <w:uiPriority w:val="99"/>
     <w:semiHidden/>
     <w:unhideWhenUsed/>
   </w:style>
-  <w:style w:type="table" w:customStyle="1" w:styleId="TableNormal">
-    <w:name w:val="Table Normal"/>
+  <w:style w:type="table" w:customStyle="1" w:styleId="TableNormal1">
+    <w:name w:val="Table Normal1"/>
     <w:tblPr>
       <w:tblCellMar>
         <w:top w:w="0" w:type="dxa"/>
@@ -10163,10 +10382,10 @@
       </w:tblCellMar>
     </w:tblPr>
   </w:style>
-  <w:style w:type="paragraph" w:styleId="Tiu">
+  <w:style w:type="paragraph" w:styleId="Title">
     <w:name w:val="Title"/>
-    <w:basedOn w:val="Binhthng"/>
-    <w:next w:val="Binhthng"/>
+    <w:basedOn w:val="Normal"/>
+    <w:next w:val="Normal"/>
     <w:uiPriority w:val="10"/>
     <w:qFormat/>
     <w:pPr>
@@ -10179,10 +10398,10 @@
       <w:szCs w:val="52"/>
     </w:rPr>
   </w:style>
-  <w:style w:type="paragraph" w:styleId="Tiuphu">
+  <w:style w:type="paragraph" w:styleId="Subtitle">
     <w:name w:val="Subtitle"/>
-    <w:basedOn w:val="Binhthng"/>
-    <w:next w:val="Binhthng"/>
+    <w:basedOn w:val="Normal"/>
+    <w:next w:val="Normal"/>
     <w:uiPriority w:val="11"/>
     <w:qFormat/>
     <w:pPr>
@@ -10197,7 +10416,7 @@
     </w:rPr>
   </w:style>
   <w:style w:type="table" w:customStyle="1" w:styleId="a">
-    <w:basedOn w:val="TableNormal"/>
+    <w:basedOn w:val="TableNormal1"/>
     <w:tblPr>
       <w:tblStyleRowBandSize w:val="1"/>
       <w:tblStyleColBandSize w:val="1"/>
@@ -10209,10 +10428,10 @@
       </w:tblCellMar>
     </w:tblPr>
   </w:style>
-  <w:style w:type="paragraph" w:styleId="VnbanChuthich">
+  <w:style w:type="paragraph" w:styleId="CommentText">
     <w:name w:val="annotation text"/>
-    <w:basedOn w:val="Binhthng"/>
-    <w:link w:val="VnbanChuthichChar"/>
+    <w:basedOn w:val="Normal"/>
+    <w:link w:val="CommentTextChar"/>
     <w:uiPriority w:val="99"/>
     <w:semiHidden/>
     <w:unhideWhenUsed/>
@@ -10224,10 +10443,10 @@
       <w:szCs w:val="20"/>
     </w:rPr>
   </w:style>
-  <w:style w:type="character" w:customStyle="1" w:styleId="VnbanChuthichChar">
-    <w:name w:val="Văn bản Chú thích Char"/>
-    <w:basedOn w:val="Phngmcinhcuaoanvn"/>
-    <w:link w:val="VnbanChuthich"/>
+  <w:style w:type="character" w:customStyle="1" w:styleId="CommentTextChar">
+    <w:name w:val="Comment Text Char"/>
+    <w:basedOn w:val="DefaultParagraphFont"/>
+    <w:link w:val="CommentText"/>
     <w:uiPriority w:val="99"/>
     <w:semiHidden/>
     <w:rPr>
@@ -10235,9 +10454,9 @@
       <w:szCs w:val="20"/>
     </w:rPr>
   </w:style>
-  <w:style w:type="character" w:styleId="ThamchiuChuthich">
+  <w:style w:type="character" w:styleId="CommentReference">
     <w:name w:val="annotation reference"/>
-    <w:basedOn w:val="Phngmcinhcuaoanvn"/>
+    <w:basedOn w:val="DefaultParagraphFont"/>
     <w:uiPriority w:val="99"/>
     <w:semiHidden/>
     <w:unhideWhenUsed/>
@@ -10246,10 +10465,10 @@
       <w:szCs w:val="16"/>
     </w:rPr>
   </w:style>
-  <w:style w:type="paragraph" w:styleId="Bongchuthich">
+  <w:style w:type="paragraph" w:styleId="BalloonText">
     <w:name w:val="Balloon Text"/>
-    <w:basedOn w:val="Binhthng"/>
-    <w:link w:val="BongchuthichChar"/>
+    <w:basedOn w:val="Normal"/>
+    <w:link w:val="BalloonTextChar"/>
     <w:uiPriority w:val="99"/>
     <w:semiHidden/>
     <w:unhideWhenUsed/>
@@ -10263,10 +10482,10 @@
       <w:szCs w:val="18"/>
     </w:rPr>
   </w:style>
-  <w:style w:type="character" w:customStyle="1" w:styleId="BongchuthichChar">
-    <w:name w:val="Bóng chú thích Char"/>
-    <w:basedOn w:val="Phngmcinhcuaoanvn"/>
-    <w:link w:val="Bongchuthich"/>
+  <w:style w:type="character" w:customStyle="1" w:styleId="BalloonTextChar">
+    <w:name w:val="Balloon Text Char"/>
+    <w:basedOn w:val="DefaultParagraphFont"/>
+    <w:link w:val="BalloonText"/>
     <w:uiPriority w:val="99"/>
     <w:semiHidden/>
     <w:rsid w:val="0087758F"/>
@@ -10276,10 +10495,10 @@
       <w:szCs w:val="18"/>
     </w:rPr>
   </w:style>
-  <w:style w:type="paragraph" w:styleId="Mucluc1">
+  <w:style w:type="paragraph" w:styleId="TOC1">
     <w:name w:val="toc 1"/>
-    <w:basedOn w:val="Binhthng"/>
-    <w:next w:val="Binhthng"/>
+    <w:basedOn w:val="Normal"/>
+    <w:next w:val="Normal"/>
     <w:autoRedefine/>
     <w:uiPriority w:val="39"/>
     <w:unhideWhenUsed/>
@@ -10288,10 +10507,10 @@
       <w:spacing w:after="100"/>
     </w:pPr>
   </w:style>
-  <w:style w:type="paragraph" w:styleId="Mucluc2">
+  <w:style w:type="paragraph" w:styleId="TOC2">
     <w:name w:val="toc 2"/>
-    <w:basedOn w:val="Binhthng"/>
-    <w:next w:val="Binhthng"/>
+    <w:basedOn w:val="Normal"/>
+    <w:next w:val="Normal"/>
     <w:autoRedefine/>
     <w:uiPriority w:val="39"/>
     <w:unhideWhenUsed/>
@@ -10301,10 +10520,10 @@
       <w:ind w:left="220"/>
     </w:pPr>
   </w:style>
-  <w:style w:type="paragraph" w:styleId="Mucluc3">
+  <w:style w:type="paragraph" w:styleId="TOC3">
     <w:name w:val="toc 3"/>
-    <w:basedOn w:val="Binhthng"/>
-    <w:next w:val="Binhthng"/>
+    <w:basedOn w:val="Normal"/>
+    <w:next w:val="Normal"/>
     <w:autoRedefine/>
     <w:uiPriority w:val="39"/>
     <w:unhideWhenUsed/>
@@ -10314,10 +10533,10 @@
       <w:ind w:left="440"/>
     </w:pPr>
   </w:style>
-  <w:style w:type="paragraph" w:styleId="Mucluc4">
+  <w:style w:type="paragraph" w:styleId="TOC4">
     <w:name w:val="toc 4"/>
-    <w:basedOn w:val="Binhthng"/>
-    <w:next w:val="Binhthng"/>
+    <w:basedOn w:val="Normal"/>
+    <w:next w:val="Normal"/>
     <w:autoRedefine/>
     <w:uiPriority w:val="39"/>
     <w:unhideWhenUsed/>
@@ -10327,9 +10546,9 @@
       <w:ind w:left="660"/>
     </w:pPr>
   </w:style>
-  <w:style w:type="character" w:styleId="Siuktni">
+  <w:style w:type="character" w:styleId="Hyperlink">
     <w:name w:val="Hyperlink"/>
-    <w:basedOn w:val="Phngmcinhcuaoanvn"/>
+    <w:basedOn w:val="DefaultParagraphFont"/>
     <w:uiPriority w:val="99"/>
     <w:unhideWhenUsed/>
     <w:rsid w:val="0087758F"/>
@@ -10338,9 +10557,9 @@
       <w:u w:val="single"/>
     </w:rPr>
   </w:style>
-  <w:style w:type="paragraph" w:styleId="KhngDncch">
+  <w:style w:type="paragraph" w:styleId="NoSpacing">
     <w:name w:val="No Spacing"/>
-    <w:link w:val="KhngDncchChar"/>
+    <w:link w:val="NoSpacingChar"/>
     <w:uiPriority w:val="1"/>
     <w:qFormat/>
     <w:rsid w:val="00FE0368"/>
@@ -10352,10 +10571,10 @@
       <w:lang w:val="vi-VN"/>
     </w:rPr>
   </w:style>
-  <w:style w:type="character" w:customStyle="1" w:styleId="KhngDncchChar">
-    <w:name w:val="Không Dãn cách Char"/>
-    <w:basedOn w:val="Phngmcinhcuaoanvn"/>
-    <w:link w:val="KhngDncch"/>
+  <w:style w:type="character" w:customStyle="1" w:styleId="NoSpacingChar">
+    <w:name w:val="No Spacing Char"/>
+    <w:basedOn w:val="DefaultParagraphFont"/>
+    <w:link w:val="NoSpacing"/>
     <w:uiPriority w:val="1"/>
     <w:rsid w:val="00FE0368"/>
     <w:rPr>
@@ -10363,10 +10582,10 @@
       <w:lang w:val="vi-VN"/>
     </w:rPr>
   </w:style>
-  <w:style w:type="paragraph" w:styleId="Chuthich">
+  <w:style w:type="paragraph" w:styleId="Caption">
     <w:name w:val="caption"/>
-    <w:basedOn w:val="Binhthng"/>
-    <w:next w:val="Binhthng"/>
+    <w:basedOn w:val="Normal"/>
+    <w:next w:val="Normal"/>
     <w:uiPriority w:val="35"/>
     <w:unhideWhenUsed/>
     <w:qFormat/>
@@ -10382,17 +10601,17 @@
       <w:szCs w:val="18"/>
     </w:rPr>
   </w:style>
-  <w:style w:type="paragraph" w:styleId="Banghinhminhhoa">
+  <w:style w:type="paragraph" w:styleId="TableofFigures">
     <w:name w:val="table of figures"/>
-    <w:basedOn w:val="Binhthng"/>
-    <w:next w:val="Binhthng"/>
+    <w:basedOn w:val="Normal"/>
+    <w:next w:val="Normal"/>
     <w:uiPriority w:val="99"/>
     <w:unhideWhenUsed/>
     <w:rsid w:val="00E36551"/>
   </w:style>
-  <w:style w:type="character" w:styleId="VnbanChdanhsn">
+  <w:style w:type="character" w:styleId="PlaceholderText">
     <w:name w:val="Placeholder Text"/>
-    <w:basedOn w:val="Phngmcinhcuaoanvn"/>
+    <w:basedOn w:val="DefaultParagraphFont"/>
     <w:uiPriority w:val="99"/>
     <w:semiHidden/>
     <w:rsid w:val="00203C7C"/>
@@ -10400,9 +10619,9 @@
       <w:color w:val="808080"/>
     </w:rPr>
   </w:style>
-  <w:style w:type="paragraph" w:styleId="oancuaDanhsach">
+  <w:style w:type="paragraph" w:styleId="ListParagraph">
     <w:name w:val="List Paragraph"/>
-    <w:basedOn w:val="Binhthng"/>
+    <w:basedOn w:val="Normal"/>
     <w:uiPriority w:val="34"/>
     <w:qFormat/>
     <w:rsid w:val="00C9603F"/>
@@ -10411,10 +10630,10 @@
       <w:contextualSpacing/>
     </w:pPr>
   </w:style>
-  <w:style w:type="paragraph" w:styleId="utrang">
+  <w:style w:type="paragraph" w:styleId="Header">
     <w:name w:val="header"/>
-    <w:basedOn w:val="Binhthng"/>
-    <w:link w:val="utrangChar"/>
+    <w:basedOn w:val="Normal"/>
+    <w:link w:val="HeaderChar"/>
     <w:uiPriority w:val="99"/>
     <w:unhideWhenUsed/>
     <w:rsid w:val="001F404A"/>
@@ -10426,17 +10645,17 @@
       <w:spacing w:line="240" w:lineRule="auto"/>
     </w:pPr>
   </w:style>
-  <w:style w:type="character" w:customStyle="1" w:styleId="utrangChar">
-    <w:name w:val="Đầu trang Char"/>
-    <w:basedOn w:val="Phngmcinhcuaoanvn"/>
-    <w:link w:val="utrang"/>
+  <w:style w:type="character" w:customStyle="1" w:styleId="HeaderChar">
+    <w:name w:val="Header Char"/>
+    <w:basedOn w:val="DefaultParagraphFont"/>
+    <w:link w:val="Header"/>
     <w:uiPriority w:val="99"/>
     <w:rsid w:val="001F404A"/>
   </w:style>
-  <w:style w:type="paragraph" w:styleId="Chntrang">
+  <w:style w:type="paragraph" w:styleId="Footer">
     <w:name w:val="footer"/>
-    <w:basedOn w:val="Binhthng"/>
-    <w:link w:val="ChntrangChar"/>
+    <w:basedOn w:val="Normal"/>
+    <w:link w:val="FooterChar"/>
     <w:uiPriority w:val="99"/>
     <w:unhideWhenUsed/>
     <w:rsid w:val="001F404A"/>
@@ -10448,10 +10667,10 @@
       <w:spacing w:line="240" w:lineRule="auto"/>
     </w:pPr>
   </w:style>
-  <w:style w:type="character" w:customStyle="1" w:styleId="ChntrangChar">
-    <w:name w:val="Chân trang Char"/>
-    <w:basedOn w:val="Phngmcinhcuaoanvn"/>
-    <w:link w:val="Chntrang"/>
+  <w:style w:type="character" w:customStyle="1" w:styleId="FooterChar">
+    <w:name w:val="Footer Char"/>
+    <w:basedOn w:val="DefaultParagraphFont"/>
+    <w:link w:val="Footer"/>
     <w:uiPriority w:val="99"/>
     <w:rsid w:val="001F404A"/>
   </w:style>
@@ -10783,7 +11002,7 @@
 </file>
 
 <file path=customXml/itemProps1.xml><?xml version="1.0" encoding="utf-8"?>
-<ds:datastoreItem xmlns:ds="http://schemas.openxmlformats.org/officeDocument/2006/customXml" ds:itemID="{38A81D9B-B99E-48D4-9AFA-2B8A8FCBAC59}">
+<ds:datastoreItem xmlns:ds="http://schemas.openxmlformats.org/officeDocument/2006/customXml" ds:itemID="{A21EC514-C295-4E8A-981F-5AE0141C405B}">
   <ds:schemaRefs>
     <ds:schemaRef ds:uri="http://schemas.openxmlformats.org/officeDocument/2006/bibliography"/>
   </ds:schemaRefs>

</xml_diff>